<commit_message>
Thêm mã số của từng use case chức năng
</commit_message>
<xml_diff>
--- a/FRA/1412282/FRA_PTCN_1412282_QuanLyThongTinKhachHang.docx
+++ b/FRA/1412282/FRA_PTCN_1412282_QuanLyThongTinKhachHang.docx
@@ -110,6 +110,8 @@
               <w:cnfStyle w:val="100000000000" w:firstRow="1" w:lastRow="0" w:firstColumn="0" w:lastColumn="0" w:oddVBand="0" w:evenVBand="0" w:oddHBand="0" w:evenHBand="0" w:firstRowFirstColumn="0" w:firstRowLastColumn="0" w:lastRowFirstColumn="0" w:lastRowLastColumn="0"/>
               <w:rPr>
                 <w:rFonts w:asciiTheme="majorHAnsi" w:hAnsiTheme="majorHAnsi" w:cstheme="majorHAnsi"/>
+                <w:b w:val="0"/>
+                <w:bCs w:val="0"/>
                 <w:sz w:val="28"/>
                 <w:szCs w:val="28"/>
               </w:rPr>
@@ -122,6 +124,25 @@
               </w:rPr>
               <w:t xml:space="preserve">Mã số: </w:t>
             </w:r>
+            <w:r>
+              <w:rPr>
+                <w:b w:val="0"/>
+                <w:sz w:val="28"/>
+                <w:szCs w:val="28"/>
+              </w:rPr>
+              <w:t>UCCN-37</w:t>
+            </w:r>
+          </w:p>
+          <w:p>
+            <w:pPr>
+              <w:pStyle w:val="MyTable1"/>
+              <w:cnfStyle w:val="100000000000" w:firstRow="1" w:lastRow="0" w:firstColumn="0" w:lastColumn="0" w:oddVBand="0" w:evenVBand="0" w:oddHBand="0" w:evenHBand="0" w:firstRowFirstColumn="0" w:firstRowLastColumn="0" w:lastRowFirstColumn="0" w:lastRowLastColumn="0"/>
+              <w:rPr>
+                <w:rFonts w:asciiTheme="majorHAnsi" w:hAnsiTheme="majorHAnsi" w:cstheme="majorHAnsi"/>
+                <w:sz w:val="28"/>
+                <w:szCs w:val="28"/>
+              </w:rPr>
+            </w:pPr>
           </w:p>
         </w:tc>
       </w:tr>
@@ -205,7 +226,15 @@
                 <w:sz w:val="28"/>
                 <w:szCs w:val="28"/>
               </w:rPr>
-              <w:t>Tham chiếu: [] []</w:t>
+              <w:t>Tham chiế</w:t>
+            </w:r>
+            <w:r>
+              <w:rPr>
+                <w:rFonts w:asciiTheme="majorHAnsi" w:hAnsiTheme="majorHAnsi" w:cstheme="majorHAnsi"/>
+                <w:sz w:val="28"/>
+                <w:szCs w:val="28"/>
+              </w:rPr>
+              <w:t xml:space="preserve">u: </w:t>
             </w:r>
           </w:p>
         </w:tc>
@@ -333,7 +362,23 @@
                 <w:rFonts w:asciiTheme="majorHAnsi" w:hAnsiTheme="majorHAnsi" w:cstheme="majorHAnsi"/>
                 <w:b w:val="0"/>
               </w:rPr>
-              <w:t>Khách hàng nhập các thông tin cần thiết như: Họ tên, Email, giới tính, Ngày sinh, CMND, SĐT,Địa chỉ, Mật khẩu.</w:t>
+              <w:t>Khách hàng nhập các thông tin cần thiết như: Họ tên, Email, giới tính, Ngày sinh, CMND, SĐT</w:t>
+            </w:r>
+            <w:proofErr w:type="gramStart"/>
+            <w:r>
+              <w:rPr>
+                <w:rFonts w:asciiTheme="majorHAnsi" w:hAnsiTheme="majorHAnsi" w:cstheme="majorHAnsi"/>
+                <w:b w:val="0"/>
+              </w:rPr>
+              <w:t>,Địa</w:t>
+            </w:r>
+            <w:proofErr w:type="gramEnd"/>
+            <w:r>
+              <w:rPr>
+                <w:rFonts w:asciiTheme="majorHAnsi" w:hAnsiTheme="majorHAnsi" w:cstheme="majorHAnsi"/>
+                <w:b w:val="0"/>
+              </w:rPr>
+              <w:t xml:space="preserve"> chỉ, Mật khẩu.</w:t>
             </w:r>
           </w:p>
           <w:p>
@@ -369,14 +414,6 @@
                 <w:rFonts w:asciiTheme="majorHAnsi" w:hAnsiTheme="majorHAnsi" w:cstheme="majorHAnsi"/>
                 <w:b w:val="0"/>
                 <w:color w:val="000000" w:themeColor="text1" w:themeShade="80"/>
-                <w14:textFill>
-                  <w14:solidFill>
-                    <w14:schemeClr w14:val="tx1">
-                      <w14:lumMod w14:val="50000"/>
-                      <w14:lumMod w14:val="50000"/>
-                    </w14:schemeClr>
-                  </w14:solidFill>
-                </w14:textFill>
               </w:rPr>
               <w:t>Lưu dữ liệu khách hàng và thông tin tài khoản của khách hàng.</w:t>
             </w:r>
@@ -569,6 +606,14 @@
               </w:rPr>
               <w:t xml:space="preserve">Mã số: </w:t>
             </w:r>
+            <w:r>
+              <w:rPr>
+                <w:b w:val="0"/>
+                <w:sz w:val="28"/>
+                <w:szCs w:val="28"/>
+              </w:rPr>
+              <w:t>UCCN-38</w:t>
+            </w:r>
           </w:p>
         </w:tc>
       </w:tr>
@@ -652,7 +697,7 @@
                 <w:sz w:val="28"/>
                 <w:szCs w:val="28"/>
               </w:rPr>
-              <w:t>Tham chiếu: [] []</w:t>
+              <w:t xml:space="preserve">Tham chiếu: </w:t>
             </w:r>
           </w:p>
         </w:tc>
@@ -1056,6 +1101,14 @@
               </w:rPr>
               <w:t xml:space="preserve">Mã số: </w:t>
             </w:r>
+            <w:r>
+              <w:rPr>
+                <w:b w:val="0"/>
+                <w:sz w:val="28"/>
+                <w:szCs w:val="28"/>
+              </w:rPr>
+              <w:t>UCCN-39</w:t>
+            </w:r>
           </w:p>
         </w:tc>
       </w:tr>
@@ -1139,7 +1192,7 @@
                 <w:sz w:val="28"/>
                 <w:szCs w:val="28"/>
               </w:rPr>
-              <w:t>Tham chiếu: [] []</w:t>
+              <w:t xml:space="preserve">Tham chiếu: </w:t>
             </w:r>
           </w:p>
         </w:tc>
@@ -1168,7 +1221,6 @@
                 <w:sz w:val="28"/>
                 <w:szCs w:val="28"/>
               </w:rPr>
-              <w:lastRenderedPageBreak/>
               <w:t>Mô tả</w:t>
             </w:r>
           </w:p>
@@ -1613,6 +1665,14 @@
               </w:rPr>
               <w:t xml:space="preserve">Mã số: </w:t>
             </w:r>
+            <w:r>
+              <w:rPr>
+                <w:b w:val="0"/>
+                <w:sz w:val="28"/>
+                <w:szCs w:val="28"/>
+              </w:rPr>
+              <w:t>UCCN-40</w:t>
+            </w:r>
           </w:p>
         </w:tc>
       </w:tr>
@@ -1696,7 +1756,7 @@
                 <w:sz w:val="28"/>
                 <w:szCs w:val="28"/>
               </w:rPr>
-              <w:t>Tham chiếu: [] []</w:t>
+              <w:t xml:space="preserve">Tham chiếu: </w:t>
             </w:r>
           </w:p>
         </w:tc>
@@ -2051,6 +2111,14 @@
               </w:rPr>
               <w:t xml:space="preserve">Mã số: </w:t>
             </w:r>
+            <w:r>
+              <w:rPr>
+                <w:b w:val="0"/>
+                <w:sz w:val="28"/>
+                <w:szCs w:val="28"/>
+              </w:rPr>
+              <w:t>UCCN-41</w:t>
+            </w:r>
           </w:p>
         </w:tc>
       </w:tr>
@@ -2134,7 +2202,7 @@
                 <w:sz w:val="28"/>
                 <w:szCs w:val="28"/>
               </w:rPr>
-              <w:t>Tham chiếu: [] []</w:t>
+              <w:t xml:space="preserve">Tham chiếu: </w:t>
             </w:r>
           </w:p>
         </w:tc>
@@ -2163,6 +2231,7 @@
                 <w:sz w:val="28"/>
                 <w:szCs w:val="28"/>
               </w:rPr>
+              <w:lastRenderedPageBreak/>
               <w:t>Mô tả</w:t>
             </w:r>
           </w:p>
@@ -2220,7 +2289,6 @@
                 <w:sz w:val="28"/>
                 <w:szCs w:val="28"/>
               </w:rPr>
-              <w:lastRenderedPageBreak/>
               <w:t>Dòng cơ bản</w:t>
             </w:r>
           </w:p>
@@ -2485,6 +2553,14 @@
               </w:rPr>
               <w:t xml:space="preserve">Mã số: </w:t>
             </w:r>
+            <w:r>
+              <w:rPr>
+                <w:b w:val="0"/>
+                <w:sz w:val="28"/>
+                <w:szCs w:val="28"/>
+              </w:rPr>
+              <w:t>UCCN-42</w:t>
+            </w:r>
           </w:p>
         </w:tc>
       </w:tr>
@@ -2568,7 +2644,7 @@
                 <w:sz w:val="28"/>
                 <w:szCs w:val="28"/>
               </w:rPr>
-              <w:t>Tham chiếu: [] []</w:t>
+              <w:t xml:space="preserve">Tham chiếu: </w:t>
             </w:r>
           </w:p>
         </w:tc>
@@ -2886,6 +2962,14 @@
               </w:rPr>
               <w:t xml:space="preserve">Mã số: </w:t>
             </w:r>
+            <w:r>
+              <w:rPr>
+                <w:b w:val="0"/>
+                <w:sz w:val="28"/>
+                <w:szCs w:val="28"/>
+              </w:rPr>
+              <w:t>UCCN-43</w:t>
+            </w:r>
           </w:p>
         </w:tc>
       </w:tr>
@@ -2969,7 +3053,7 @@
                 <w:sz w:val="28"/>
                 <w:szCs w:val="28"/>
               </w:rPr>
-              <w:t>Tham chiếu: [] []</w:t>
+              <w:t xml:space="preserve">Tham chiếu: </w:t>
             </w:r>
           </w:p>
         </w:tc>
@@ -3180,7 +3264,16 @@
                 <w:sz w:val="28"/>
                 <w:szCs w:val="28"/>
               </w:rPr>
-              <w:t>Dòng thay thế</w:t>
+              <w:t xml:space="preserve">Dòng thay </w:t>
+            </w:r>
+            <w:r>
+              <w:rPr>
+                <w:rFonts w:asciiTheme="majorHAnsi" w:hAnsiTheme="majorHAnsi" w:cstheme="majorHAnsi"/>
+                <w:sz w:val="28"/>
+                <w:szCs w:val="28"/>
+              </w:rPr>
+              <w:lastRenderedPageBreak/>
+              <w:t>thế</w:t>
             </w:r>
           </w:p>
         </w:tc>
@@ -3209,7 +3302,17 @@
                 <w:sz w:val="28"/>
                 <w:szCs w:val="28"/>
               </w:rPr>
-              <w:t xml:space="preserve">Ở bước 2, khi nhân viên nhập vào email, CMND, SĐT của khách hàng thì phải tiến hành kiểm tra </w:t>
+              <w:lastRenderedPageBreak/>
+              <w:t xml:space="preserve">Ở bước 2, khi nhân viên nhập vào email, CMND, SĐT </w:t>
+            </w:r>
+            <w:r>
+              <w:rPr>
+                <w:rFonts w:asciiTheme="majorHAnsi" w:hAnsiTheme="majorHAnsi" w:cstheme="majorHAnsi"/>
+                <w:sz w:val="28"/>
+                <w:szCs w:val="28"/>
+              </w:rPr>
+              <w:lastRenderedPageBreak/>
+              <w:t xml:space="preserve">của khách hàng thì phải tiến hành kiểm tra </w:t>
             </w:r>
             <w:r>
               <w:rPr>
@@ -3353,6 +3456,14 @@
               </w:rPr>
               <w:t xml:space="preserve">Mã số: </w:t>
             </w:r>
+            <w:r>
+              <w:rPr>
+                <w:b w:val="0"/>
+                <w:sz w:val="28"/>
+                <w:szCs w:val="28"/>
+              </w:rPr>
+              <w:t>UCCN-44</w:t>
+            </w:r>
           </w:p>
         </w:tc>
       </w:tr>
@@ -3436,7 +3547,7 @@
                 <w:sz w:val="28"/>
                 <w:szCs w:val="28"/>
               </w:rPr>
-              <w:t>Tham chiếu: [] []</w:t>
+              <w:t xml:space="preserve">Tham chiếu: </w:t>
             </w:r>
           </w:p>
         </w:tc>
@@ -3850,6 +3961,14 @@
               </w:rPr>
               <w:t xml:space="preserve">Mã số: </w:t>
             </w:r>
+            <w:r>
+              <w:rPr>
+                <w:b w:val="0"/>
+                <w:sz w:val="28"/>
+                <w:szCs w:val="28"/>
+              </w:rPr>
+              <w:t>UCCN-45</w:t>
+            </w:r>
           </w:p>
         </w:tc>
       </w:tr>
@@ -3933,7 +4052,7 @@
                 <w:sz w:val="28"/>
                 <w:szCs w:val="28"/>
               </w:rPr>
-              <w:t>Tham chiếu: [] []</w:t>
+              <w:t xml:space="preserve">Tham chiếu: </w:t>
             </w:r>
           </w:p>
         </w:tc>
@@ -4236,6 +4355,7 @@
                 <w:sz w:val="28"/>
                 <w:szCs w:val="28"/>
               </w:rPr>
+              <w:lastRenderedPageBreak/>
               <w:t>Tên Use Case</w:t>
             </w:r>
           </w:p>
@@ -4300,6 +4420,14 @@
                 <w:szCs w:val="28"/>
               </w:rPr>
               <w:t xml:space="preserve">Mã số: </w:t>
+            </w:r>
+            <w:r>
+              <w:rPr>
+                <w:b w:val="0"/>
+                <w:sz w:val="28"/>
+                <w:szCs w:val="28"/>
+              </w:rPr>
+              <w:t>UCCN-46</w:t>
             </w:r>
           </w:p>
         </w:tc>
@@ -4384,7 +4512,7 @@
                 <w:sz w:val="28"/>
                 <w:szCs w:val="28"/>
               </w:rPr>
-              <w:t>Tham chiếu: [] []</w:t>
+              <w:t xml:space="preserve">Tham chiếu: </w:t>
             </w:r>
           </w:p>
         </w:tc>
@@ -4697,8 +4825,18 @@
           <w:p>
             <w:pPr>
               <w:pStyle w:val="MyTable1"/>
-            </w:pPr>
-            <w:r>
+              <w:rPr>
+                <w:rFonts w:asciiTheme="majorHAnsi" w:hAnsiTheme="majorHAnsi" w:cstheme="majorHAnsi"/>
+                <w:sz w:val="28"/>
+                <w:szCs w:val="28"/>
+              </w:rPr>
+            </w:pPr>
+            <w:r>
+              <w:rPr>
+                <w:rFonts w:asciiTheme="majorHAnsi" w:hAnsiTheme="majorHAnsi" w:cstheme="majorHAnsi"/>
+                <w:sz w:val="28"/>
+                <w:szCs w:val="28"/>
+              </w:rPr>
               <w:t>Tên class</w:t>
             </w:r>
           </w:p>
@@ -4720,8 +4858,18 @@
             <w:pPr>
               <w:pStyle w:val="MyTable1"/>
               <w:cnfStyle w:val="100000000000" w:firstRow="1" w:lastRow="0" w:firstColumn="0" w:lastColumn="0" w:oddVBand="0" w:evenVBand="0" w:oddHBand="0" w:evenHBand="0" w:firstRowFirstColumn="0" w:firstRowLastColumn="0" w:lastRowFirstColumn="0" w:lastRowLastColumn="0"/>
-            </w:pPr>
-            <w:r>
+              <w:rPr>
+                <w:rFonts w:asciiTheme="majorHAnsi" w:hAnsiTheme="majorHAnsi" w:cstheme="majorHAnsi"/>
+                <w:sz w:val="28"/>
+                <w:szCs w:val="28"/>
+              </w:rPr>
+            </w:pPr>
+            <w:r>
+              <w:rPr>
+                <w:rFonts w:asciiTheme="majorHAnsi" w:hAnsiTheme="majorHAnsi" w:cstheme="majorHAnsi"/>
+                <w:sz w:val="28"/>
+                <w:szCs w:val="28"/>
+              </w:rPr>
               <w:t>KHACHHANG</w:t>
             </w:r>
           </w:p>
@@ -4741,13 +4889,22 @@
             <w:pPr>
               <w:pStyle w:val="MyTable1"/>
               <w:cnfStyle w:val="100000000000" w:firstRow="1" w:lastRow="0" w:firstColumn="0" w:lastColumn="0" w:oddVBand="0" w:evenVBand="0" w:oddHBand="0" w:evenHBand="0" w:firstRowFirstColumn="0" w:firstRowLastColumn="0" w:lastRowFirstColumn="0" w:lastRowLastColumn="0"/>
-            </w:pPr>
-            <w:r>
-              <w:t>Mã số</w:t>
-            </w:r>
-            <w:r>
-              <w:t>: CLS_</w:t>
-            </w:r>
+              <w:rPr>
+                <w:rFonts w:asciiTheme="majorHAnsi" w:hAnsiTheme="majorHAnsi" w:cstheme="majorHAnsi"/>
+                <w:sz w:val="28"/>
+                <w:szCs w:val="28"/>
+              </w:rPr>
+            </w:pPr>
+            <w:r>
+              <w:rPr>
+                <w:rFonts w:asciiTheme="majorHAnsi" w:hAnsiTheme="majorHAnsi" w:cstheme="majorHAnsi"/>
+                <w:sz w:val="28"/>
+                <w:szCs w:val="28"/>
+              </w:rPr>
+              <w:t>Mã số: CLS_</w:t>
+            </w:r>
+            <w:bookmarkStart w:id="0" w:name="_GoBack"/>
+            <w:bookmarkEnd w:id="0"/>
           </w:p>
         </w:tc>
       </w:tr>
@@ -4772,6 +4929,11 @@
           <w:p>
             <w:pPr>
               <w:pStyle w:val="MyTable1"/>
+              <w:rPr>
+                <w:rFonts w:asciiTheme="majorHAnsi" w:hAnsiTheme="majorHAnsi" w:cstheme="majorHAnsi"/>
+                <w:sz w:val="28"/>
+                <w:szCs w:val="28"/>
+              </w:rPr>
             </w:pPr>
           </w:p>
         </w:tc>
@@ -4792,6 +4954,11 @@
             <w:pPr>
               <w:pStyle w:val="MyTable1"/>
               <w:cnfStyle w:val="000000100000" w:firstRow="0" w:lastRow="0" w:firstColumn="0" w:lastColumn="0" w:oddVBand="0" w:evenVBand="0" w:oddHBand="1" w:evenHBand="0" w:firstRowFirstColumn="0" w:firstRowLastColumn="0" w:lastRowFirstColumn="0" w:lastRowLastColumn="0"/>
+              <w:rPr>
+                <w:rFonts w:asciiTheme="majorHAnsi" w:hAnsiTheme="majorHAnsi" w:cstheme="majorHAnsi"/>
+                <w:sz w:val="28"/>
+                <w:szCs w:val="28"/>
+              </w:rPr>
             </w:pPr>
           </w:p>
         </w:tc>
@@ -4811,20 +4978,25 @@
               <w:pStyle w:val="MyTable1"/>
               <w:cnfStyle w:val="000000100000" w:firstRow="0" w:lastRow="0" w:firstColumn="0" w:lastColumn="0" w:oddVBand="0" w:evenVBand="0" w:oddHBand="1" w:evenHBand="0" w:firstRowFirstColumn="0" w:firstRowLastColumn="0" w:lastRowFirstColumn="0" w:lastRowLastColumn="0"/>
               <w:rPr>
+                <w:rFonts w:asciiTheme="majorHAnsi" w:hAnsiTheme="majorHAnsi" w:cstheme="majorHAnsi"/>
+                <w:sz w:val="28"/>
+                <w:szCs w:val="28"/>
                 <w:lang w:val="vi-VN"/>
               </w:rPr>
             </w:pPr>
             <w:r>
-              <w:t>Tham chiế</w:t>
-            </w:r>
-            <w:r>
-              <w:t>u: [UCCN-</w:t>
-            </w:r>
-            <w:r>
-              <w:t>]</w:t>
-            </w:r>
-            <w:r>
-              <w:rPr>
+              <w:rPr>
+                <w:rFonts w:asciiTheme="majorHAnsi" w:hAnsiTheme="majorHAnsi" w:cstheme="majorHAnsi"/>
+                <w:sz w:val="28"/>
+                <w:szCs w:val="28"/>
+              </w:rPr>
+              <w:t>Tham chiếu: [UCCN-]</w:t>
+            </w:r>
+            <w:r>
+              <w:rPr>
+                <w:rFonts w:asciiTheme="majorHAnsi" w:hAnsiTheme="majorHAnsi" w:cstheme="majorHAnsi"/>
+                <w:sz w:val="28"/>
+                <w:szCs w:val="28"/>
                 <w:lang w:val="vi-VN"/>
               </w:rPr>
               <w:t xml:space="preserve"> </w:t>
@@ -4845,8 +5017,18 @@
           <w:p>
             <w:pPr>
               <w:pStyle w:val="MyTable1"/>
-            </w:pPr>
-            <w:r>
+              <w:rPr>
+                <w:rFonts w:asciiTheme="majorHAnsi" w:hAnsiTheme="majorHAnsi" w:cstheme="majorHAnsi"/>
+                <w:sz w:val="28"/>
+                <w:szCs w:val="28"/>
+              </w:rPr>
+            </w:pPr>
+            <w:r>
+              <w:rPr>
+                <w:rFonts w:asciiTheme="majorHAnsi" w:hAnsiTheme="majorHAnsi" w:cstheme="majorHAnsi"/>
+                <w:sz w:val="28"/>
+                <w:szCs w:val="28"/>
+              </w:rPr>
               <w:t>Mô tả</w:t>
             </w:r>
           </w:p>
@@ -4864,14 +5046,27 @@
             <w:pPr>
               <w:pStyle w:val="MyTable1"/>
               <w:cnfStyle w:val="000000000000" w:firstRow="0" w:lastRow="0" w:firstColumn="0" w:lastColumn="0" w:oddVBand="0" w:evenVBand="0" w:oddHBand="0" w:evenHBand="0" w:firstRowFirstColumn="0" w:firstRowLastColumn="0" w:lastRowFirstColumn="0" w:lastRowLastColumn="0"/>
-            </w:pPr>
-            <w:r>
-              <w:rPr>
+              <w:rPr>
+                <w:rFonts w:asciiTheme="majorHAnsi" w:hAnsiTheme="majorHAnsi" w:cstheme="majorHAnsi"/>
+                <w:sz w:val="28"/>
+                <w:szCs w:val="28"/>
+              </w:rPr>
+            </w:pPr>
+            <w:r>
+              <w:rPr>
+                <w:rFonts w:asciiTheme="majorHAnsi" w:hAnsiTheme="majorHAnsi" w:cstheme="majorHAnsi"/>
+                <w:sz w:val="28"/>
+                <w:szCs w:val="28"/>
                 <w:lang w:val="vi-VN"/>
               </w:rPr>
               <w:t xml:space="preserve">Lưu trữ thông tin </w:t>
             </w:r>
             <w:r>
+              <w:rPr>
+                <w:rFonts w:asciiTheme="majorHAnsi" w:hAnsiTheme="majorHAnsi" w:cstheme="majorHAnsi"/>
+                <w:sz w:val="28"/>
+                <w:szCs w:val="28"/>
+              </w:rPr>
               <w:t>khách hàng</w:t>
             </w:r>
           </w:p>
@@ -4894,8 +5089,18 @@
           <w:p>
             <w:pPr>
               <w:pStyle w:val="MyTable1"/>
-            </w:pPr>
-            <w:r>
+              <w:rPr>
+                <w:rFonts w:asciiTheme="majorHAnsi" w:hAnsiTheme="majorHAnsi" w:cstheme="majorHAnsi"/>
+                <w:sz w:val="28"/>
+                <w:szCs w:val="28"/>
+              </w:rPr>
+            </w:pPr>
+            <w:r>
+              <w:rPr>
+                <w:rFonts w:asciiTheme="majorHAnsi" w:hAnsiTheme="majorHAnsi" w:cstheme="majorHAnsi"/>
+                <w:sz w:val="28"/>
+                <w:szCs w:val="28"/>
+              </w:rPr>
               <w:t>Thuộc tính</w:t>
             </w:r>
           </w:p>
@@ -4913,8 +5118,18 @@
             <w:pPr>
               <w:pStyle w:val="MyTable1"/>
               <w:cnfStyle w:val="000000100000" w:firstRow="0" w:lastRow="0" w:firstColumn="0" w:lastColumn="0" w:oddVBand="0" w:evenVBand="0" w:oddHBand="1" w:evenHBand="0" w:firstRowFirstColumn="0" w:firstRowLastColumn="0" w:lastRowFirstColumn="0" w:lastRowLastColumn="0"/>
-            </w:pPr>
-            <w:r>
+              <w:rPr>
+                <w:rFonts w:asciiTheme="majorHAnsi" w:hAnsiTheme="majorHAnsi" w:cstheme="majorHAnsi"/>
+                <w:sz w:val="28"/>
+                <w:szCs w:val="28"/>
+              </w:rPr>
+            </w:pPr>
+            <w:r>
+              <w:rPr>
+                <w:rFonts w:asciiTheme="majorHAnsi" w:hAnsiTheme="majorHAnsi" w:cstheme="majorHAnsi"/>
+                <w:sz w:val="28"/>
+                <w:szCs w:val="28"/>
+              </w:rPr>
               <w:t>Tên thuộc tính</w:t>
             </w:r>
           </w:p>
@@ -4933,8 +5148,18 @@
             <w:pPr>
               <w:pStyle w:val="MyTable1"/>
               <w:cnfStyle w:val="000000100000" w:firstRow="0" w:lastRow="0" w:firstColumn="0" w:lastColumn="0" w:oddVBand="0" w:evenVBand="0" w:oddHBand="1" w:evenHBand="0" w:firstRowFirstColumn="0" w:firstRowLastColumn="0" w:lastRowFirstColumn="0" w:lastRowLastColumn="0"/>
-            </w:pPr>
-            <w:r>
+              <w:rPr>
+                <w:rFonts w:asciiTheme="majorHAnsi" w:hAnsiTheme="majorHAnsi" w:cstheme="majorHAnsi"/>
+                <w:sz w:val="28"/>
+                <w:szCs w:val="28"/>
+              </w:rPr>
+            </w:pPr>
+            <w:r>
+              <w:rPr>
+                <w:rFonts w:asciiTheme="majorHAnsi" w:hAnsiTheme="majorHAnsi" w:cstheme="majorHAnsi"/>
+                <w:sz w:val="28"/>
+                <w:szCs w:val="28"/>
+              </w:rPr>
               <w:t>Mô tả</w:t>
             </w:r>
           </w:p>
@@ -4951,6 +5176,11 @@
           <w:p>
             <w:pPr>
               <w:pStyle w:val="MyTable1"/>
+              <w:rPr>
+                <w:rFonts w:asciiTheme="majorHAnsi" w:hAnsiTheme="majorHAnsi" w:cstheme="majorHAnsi"/>
+                <w:sz w:val="28"/>
+                <w:szCs w:val="28"/>
+              </w:rPr>
             </w:pPr>
           </w:p>
         </w:tc>
@@ -4967,14 +5197,27 @@
             <w:pPr>
               <w:pStyle w:val="MyTable1"/>
               <w:cnfStyle w:val="000000000000" w:firstRow="0" w:lastRow="0" w:firstColumn="0" w:lastColumn="0" w:oddVBand="0" w:evenVBand="0" w:oddHBand="0" w:evenHBand="0" w:firstRowFirstColumn="0" w:firstRowLastColumn="0" w:lastRowFirstColumn="0" w:lastRowLastColumn="0"/>
-            </w:pPr>
-            <w:r>
-              <w:rPr>
+              <w:rPr>
+                <w:rFonts w:asciiTheme="majorHAnsi" w:hAnsiTheme="majorHAnsi" w:cstheme="majorHAnsi"/>
+                <w:sz w:val="28"/>
+                <w:szCs w:val="28"/>
+              </w:rPr>
+            </w:pPr>
+            <w:r>
+              <w:rPr>
+                <w:rFonts w:asciiTheme="majorHAnsi" w:hAnsiTheme="majorHAnsi" w:cstheme="majorHAnsi"/>
+                <w:sz w:val="28"/>
+                <w:szCs w:val="28"/>
                 <w:lang w:val="vi-VN"/>
               </w:rPr>
               <w:t>Ma</w:t>
             </w:r>
             <w:r>
+              <w:rPr>
+                <w:rFonts w:asciiTheme="majorHAnsi" w:hAnsiTheme="majorHAnsi" w:cstheme="majorHAnsi"/>
+                <w:sz w:val="28"/>
+                <w:szCs w:val="28"/>
+              </w:rPr>
               <w:t>KH</w:t>
             </w:r>
           </w:p>
@@ -4993,8 +5236,18 @@
             <w:pPr>
               <w:pStyle w:val="MyTable1"/>
               <w:cnfStyle w:val="000000000000" w:firstRow="0" w:lastRow="0" w:firstColumn="0" w:lastColumn="0" w:oddVBand="0" w:evenVBand="0" w:oddHBand="0" w:evenHBand="0" w:firstRowFirstColumn="0" w:firstRowLastColumn="0" w:lastRowFirstColumn="0" w:lastRowLastColumn="0"/>
-            </w:pPr>
-            <w:r>
+              <w:rPr>
+                <w:rFonts w:asciiTheme="majorHAnsi" w:hAnsiTheme="majorHAnsi" w:cstheme="majorHAnsi"/>
+                <w:sz w:val="28"/>
+                <w:szCs w:val="28"/>
+              </w:rPr>
+            </w:pPr>
+            <w:r>
+              <w:rPr>
+                <w:rFonts w:asciiTheme="majorHAnsi" w:hAnsiTheme="majorHAnsi" w:cstheme="majorHAnsi"/>
+                <w:sz w:val="28"/>
+                <w:szCs w:val="28"/>
+              </w:rPr>
               <w:t>Mỗi khách hàng có một mã khách hàng riêng</w:t>
             </w:r>
           </w:p>
@@ -5015,6 +5268,9 @@
             <w:pPr>
               <w:pStyle w:val="MyTable1"/>
               <w:rPr>
+                <w:rFonts w:asciiTheme="majorHAnsi" w:hAnsiTheme="majorHAnsi" w:cstheme="majorHAnsi"/>
+                <w:sz w:val="28"/>
+                <w:szCs w:val="28"/>
                 <w:lang w:val="vi-VN"/>
               </w:rPr>
             </w:pPr>
@@ -5033,8 +5289,18 @@
             <w:pPr>
               <w:pStyle w:val="MyTable1"/>
               <w:cnfStyle w:val="000000100000" w:firstRow="0" w:lastRow="0" w:firstColumn="0" w:lastColumn="0" w:oddVBand="0" w:evenVBand="0" w:oddHBand="1" w:evenHBand="0" w:firstRowFirstColumn="0" w:firstRowLastColumn="0" w:lastRowFirstColumn="0" w:lastRowLastColumn="0"/>
-            </w:pPr>
-            <w:r>
+              <w:rPr>
+                <w:rFonts w:asciiTheme="majorHAnsi" w:hAnsiTheme="majorHAnsi" w:cstheme="majorHAnsi"/>
+                <w:sz w:val="28"/>
+                <w:szCs w:val="28"/>
+              </w:rPr>
+            </w:pPr>
+            <w:r>
+              <w:rPr>
+                <w:rFonts w:asciiTheme="majorHAnsi" w:hAnsiTheme="majorHAnsi" w:cstheme="majorHAnsi"/>
+                <w:sz w:val="28"/>
+                <w:szCs w:val="28"/>
+              </w:rPr>
               <w:t>HoTen</w:t>
             </w:r>
           </w:p>
@@ -5053,8 +5319,18 @@
             <w:pPr>
               <w:pStyle w:val="MyTable1"/>
               <w:cnfStyle w:val="000000100000" w:firstRow="0" w:lastRow="0" w:firstColumn="0" w:lastColumn="0" w:oddVBand="0" w:evenVBand="0" w:oddHBand="1" w:evenHBand="0" w:firstRowFirstColumn="0" w:firstRowLastColumn="0" w:lastRowFirstColumn="0" w:lastRowLastColumn="0"/>
-            </w:pPr>
-            <w:r>
+              <w:rPr>
+                <w:rFonts w:asciiTheme="majorHAnsi" w:hAnsiTheme="majorHAnsi" w:cstheme="majorHAnsi"/>
+                <w:sz w:val="28"/>
+                <w:szCs w:val="28"/>
+              </w:rPr>
+            </w:pPr>
+            <w:r>
+              <w:rPr>
+                <w:rFonts w:asciiTheme="majorHAnsi" w:hAnsiTheme="majorHAnsi" w:cstheme="majorHAnsi"/>
+                <w:sz w:val="28"/>
+                <w:szCs w:val="28"/>
+              </w:rPr>
               <w:t>Họ tên của khách hàng</w:t>
             </w:r>
           </w:p>
@@ -5072,6 +5348,9 @@
             <w:pPr>
               <w:pStyle w:val="MyTable1"/>
               <w:rPr>
+                <w:rFonts w:asciiTheme="majorHAnsi" w:hAnsiTheme="majorHAnsi" w:cstheme="majorHAnsi"/>
+                <w:sz w:val="28"/>
+                <w:szCs w:val="28"/>
                 <w:lang w:val="vi-VN"/>
               </w:rPr>
             </w:pPr>
@@ -5090,8 +5369,18 @@
             <w:pPr>
               <w:pStyle w:val="MyTable1"/>
               <w:cnfStyle w:val="000000000000" w:firstRow="0" w:lastRow="0" w:firstColumn="0" w:lastColumn="0" w:oddVBand="0" w:evenVBand="0" w:oddHBand="0" w:evenHBand="0" w:firstRowFirstColumn="0" w:firstRowLastColumn="0" w:lastRowFirstColumn="0" w:lastRowLastColumn="0"/>
-            </w:pPr>
-            <w:r>
+              <w:rPr>
+                <w:rFonts w:asciiTheme="majorHAnsi" w:hAnsiTheme="majorHAnsi" w:cstheme="majorHAnsi"/>
+                <w:sz w:val="28"/>
+                <w:szCs w:val="28"/>
+              </w:rPr>
+            </w:pPr>
+            <w:r>
+              <w:rPr>
+                <w:rFonts w:asciiTheme="majorHAnsi" w:hAnsiTheme="majorHAnsi" w:cstheme="majorHAnsi"/>
+                <w:sz w:val="28"/>
+                <w:szCs w:val="28"/>
+              </w:rPr>
               <w:t>GioiTinh</w:t>
             </w:r>
           </w:p>
@@ -5110,8 +5399,18 @@
             <w:pPr>
               <w:pStyle w:val="MyTable1"/>
               <w:cnfStyle w:val="000000000000" w:firstRow="0" w:lastRow="0" w:firstColumn="0" w:lastColumn="0" w:oddVBand="0" w:evenVBand="0" w:oddHBand="0" w:evenHBand="0" w:firstRowFirstColumn="0" w:firstRowLastColumn="0" w:lastRowFirstColumn="0" w:lastRowLastColumn="0"/>
-            </w:pPr>
-            <w:r>
+              <w:rPr>
+                <w:rFonts w:asciiTheme="majorHAnsi" w:hAnsiTheme="majorHAnsi" w:cstheme="majorHAnsi"/>
+                <w:sz w:val="28"/>
+                <w:szCs w:val="28"/>
+              </w:rPr>
+            </w:pPr>
+            <w:r>
+              <w:rPr>
+                <w:rFonts w:asciiTheme="majorHAnsi" w:hAnsiTheme="majorHAnsi" w:cstheme="majorHAnsi"/>
+                <w:sz w:val="28"/>
+                <w:szCs w:val="28"/>
+              </w:rPr>
               <w:t>Giới tính của khách hàng: Nam hoặc Nữ</w:t>
             </w:r>
           </w:p>
@@ -5132,6 +5431,9 @@
             <w:pPr>
               <w:pStyle w:val="MyTable1"/>
               <w:rPr>
+                <w:rFonts w:asciiTheme="majorHAnsi" w:hAnsiTheme="majorHAnsi" w:cstheme="majorHAnsi"/>
+                <w:sz w:val="28"/>
+                <w:szCs w:val="28"/>
                 <w:lang w:val="vi-VN"/>
               </w:rPr>
             </w:pPr>
@@ -5150,8 +5452,18 @@
             <w:pPr>
               <w:pStyle w:val="MyTable1"/>
               <w:cnfStyle w:val="000000100000" w:firstRow="0" w:lastRow="0" w:firstColumn="0" w:lastColumn="0" w:oddVBand="0" w:evenVBand="0" w:oddHBand="1" w:evenHBand="0" w:firstRowFirstColumn="0" w:firstRowLastColumn="0" w:lastRowFirstColumn="0" w:lastRowLastColumn="0"/>
-            </w:pPr>
-            <w:r>
+              <w:rPr>
+                <w:rFonts w:asciiTheme="majorHAnsi" w:hAnsiTheme="majorHAnsi" w:cstheme="majorHAnsi"/>
+                <w:sz w:val="28"/>
+                <w:szCs w:val="28"/>
+              </w:rPr>
+            </w:pPr>
+            <w:r>
+              <w:rPr>
+                <w:rFonts w:asciiTheme="majorHAnsi" w:hAnsiTheme="majorHAnsi" w:cstheme="majorHAnsi"/>
+                <w:sz w:val="28"/>
+                <w:szCs w:val="28"/>
+              </w:rPr>
               <w:t>CMND</w:t>
             </w:r>
           </w:p>
@@ -5170,8 +5482,18 @@
             <w:pPr>
               <w:pStyle w:val="MyTable1"/>
               <w:cnfStyle w:val="000000100000" w:firstRow="0" w:lastRow="0" w:firstColumn="0" w:lastColumn="0" w:oddVBand="0" w:evenVBand="0" w:oddHBand="1" w:evenHBand="0" w:firstRowFirstColumn="0" w:firstRowLastColumn="0" w:lastRowFirstColumn="0" w:lastRowLastColumn="0"/>
-            </w:pPr>
-            <w:r>
+              <w:rPr>
+                <w:rFonts w:asciiTheme="majorHAnsi" w:hAnsiTheme="majorHAnsi" w:cstheme="majorHAnsi"/>
+                <w:sz w:val="28"/>
+                <w:szCs w:val="28"/>
+              </w:rPr>
+            </w:pPr>
+            <w:r>
+              <w:rPr>
+                <w:rFonts w:asciiTheme="majorHAnsi" w:hAnsiTheme="majorHAnsi" w:cstheme="majorHAnsi"/>
+                <w:sz w:val="28"/>
+                <w:szCs w:val="28"/>
+              </w:rPr>
               <w:t>Số CMND của khách hàng</w:t>
             </w:r>
           </w:p>
@@ -5189,6 +5511,9 @@
             <w:pPr>
               <w:pStyle w:val="MyTable1"/>
               <w:rPr>
+                <w:rFonts w:asciiTheme="majorHAnsi" w:hAnsiTheme="majorHAnsi" w:cstheme="majorHAnsi"/>
+                <w:sz w:val="28"/>
+                <w:szCs w:val="28"/>
                 <w:lang w:val="vi-VN"/>
               </w:rPr>
             </w:pPr>
@@ -5207,8 +5532,18 @@
             <w:pPr>
               <w:pStyle w:val="MyTable1"/>
               <w:cnfStyle w:val="000000000000" w:firstRow="0" w:lastRow="0" w:firstColumn="0" w:lastColumn="0" w:oddVBand="0" w:evenVBand="0" w:oddHBand="0" w:evenHBand="0" w:firstRowFirstColumn="0" w:firstRowLastColumn="0" w:lastRowFirstColumn="0" w:lastRowLastColumn="0"/>
-            </w:pPr>
-            <w:r>
+              <w:rPr>
+                <w:rFonts w:asciiTheme="majorHAnsi" w:hAnsiTheme="majorHAnsi" w:cstheme="majorHAnsi"/>
+                <w:sz w:val="28"/>
+                <w:szCs w:val="28"/>
+              </w:rPr>
+            </w:pPr>
+            <w:r>
+              <w:rPr>
+                <w:rFonts w:asciiTheme="majorHAnsi" w:hAnsiTheme="majorHAnsi" w:cstheme="majorHAnsi"/>
+                <w:sz w:val="28"/>
+                <w:szCs w:val="28"/>
+              </w:rPr>
               <w:t>Email</w:t>
             </w:r>
           </w:p>
@@ -5227,8 +5562,18 @@
             <w:pPr>
               <w:pStyle w:val="MyTable1"/>
               <w:cnfStyle w:val="000000000000" w:firstRow="0" w:lastRow="0" w:firstColumn="0" w:lastColumn="0" w:oddVBand="0" w:evenVBand="0" w:oddHBand="0" w:evenHBand="0" w:firstRowFirstColumn="0" w:firstRowLastColumn="0" w:lastRowFirstColumn="0" w:lastRowLastColumn="0"/>
-            </w:pPr>
-            <w:r>
+              <w:rPr>
+                <w:rFonts w:asciiTheme="majorHAnsi" w:hAnsiTheme="majorHAnsi" w:cstheme="majorHAnsi"/>
+                <w:sz w:val="28"/>
+                <w:szCs w:val="28"/>
+              </w:rPr>
+            </w:pPr>
+            <w:r>
+              <w:rPr>
+                <w:rFonts w:asciiTheme="majorHAnsi" w:hAnsiTheme="majorHAnsi" w:cstheme="majorHAnsi"/>
+                <w:sz w:val="28"/>
+                <w:szCs w:val="28"/>
+              </w:rPr>
               <w:t>Email của khách hàng</w:t>
             </w:r>
           </w:p>
@@ -5249,6 +5594,9 @@
             <w:pPr>
               <w:pStyle w:val="MyTable1"/>
               <w:rPr>
+                <w:rFonts w:asciiTheme="majorHAnsi" w:hAnsiTheme="majorHAnsi" w:cstheme="majorHAnsi"/>
+                <w:sz w:val="28"/>
+                <w:szCs w:val="28"/>
                 <w:lang w:val="vi-VN"/>
               </w:rPr>
             </w:pPr>
@@ -5267,8 +5615,18 @@
             <w:pPr>
               <w:pStyle w:val="MyTable1"/>
               <w:cnfStyle w:val="000000100000" w:firstRow="0" w:lastRow="0" w:firstColumn="0" w:lastColumn="0" w:oddVBand="0" w:evenVBand="0" w:oddHBand="1" w:evenHBand="0" w:firstRowFirstColumn="0" w:firstRowLastColumn="0" w:lastRowFirstColumn="0" w:lastRowLastColumn="0"/>
-            </w:pPr>
-            <w:r>
+              <w:rPr>
+                <w:rFonts w:asciiTheme="majorHAnsi" w:hAnsiTheme="majorHAnsi" w:cstheme="majorHAnsi"/>
+                <w:sz w:val="28"/>
+                <w:szCs w:val="28"/>
+              </w:rPr>
+            </w:pPr>
+            <w:r>
+              <w:rPr>
+                <w:rFonts w:asciiTheme="majorHAnsi" w:hAnsiTheme="majorHAnsi" w:cstheme="majorHAnsi"/>
+                <w:sz w:val="28"/>
+                <w:szCs w:val="28"/>
+              </w:rPr>
               <w:t>SDT</w:t>
             </w:r>
           </w:p>
@@ -5287,8 +5645,18 @@
             <w:pPr>
               <w:pStyle w:val="MyTable1"/>
               <w:cnfStyle w:val="000000100000" w:firstRow="0" w:lastRow="0" w:firstColumn="0" w:lastColumn="0" w:oddVBand="0" w:evenVBand="0" w:oddHBand="1" w:evenHBand="0" w:firstRowFirstColumn="0" w:firstRowLastColumn="0" w:lastRowFirstColumn="0" w:lastRowLastColumn="0"/>
-            </w:pPr>
-            <w:r>
+              <w:rPr>
+                <w:rFonts w:asciiTheme="majorHAnsi" w:hAnsiTheme="majorHAnsi" w:cstheme="majorHAnsi"/>
+                <w:sz w:val="28"/>
+                <w:szCs w:val="28"/>
+              </w:rPr>
+            </w:pPr>
+            <w:r>
+              <w:rPr>
+                <w:rFonts w:asciiTheme="majorHAnsi" w:hAnsiTheme="majorHAnsi" w:cstheme="majorHAnsi"/>
+                <w:sz w:val="28"/>
+                <w:szCs w:val="28"/>
+              </w:rPr>
               <w:t>Số điện thoại của khách hàng</w:t>
             </w:r>
           </w:p>
@@ -5306,6 +5674,9 @@
             <w:pPr>
               <w:pStyle w:val="MyTable1"/>
               <w:rPr>
+                <w:rFonts w:asciiTheme="majorHAnsi" w:hAnsiTheme="majorHAnsi" w:cstheme="majorHAnsi"/>
+                <w:sz w:val="28"/>
+                <w:szCs w:val="28"/>
                 <w:lang w:val="vi-VN"/>
               </w:rPr>
             </w:pPr>
@@ -5324,8 +5695,18 @@
             <w:pPr>
               <w:pStyle w:val="MyTable1"/>
               <w:cnfStyle w:val="000000000000" w:firstRow="0" w:lastRow="0" w:firstColumn="0" w:lastColumn="0" w:oddVBand="0" w:evenVBand="0" w:oddHBand="0" w:evenHBand="0" w:firstRowFirstColumn="0" w:firstRowLastColumn="0" w:lastRowFirstColumn="0" w:lastRowLastColumn="0"/>
-            </w:pPr>
-            <w:r>
+              <w:rPr>
+                <w:rFonts w:asciiTheme="majorHAnsi" w:hAnsiTheme="majorHAnsi" w:cstheme="majorHAnsi"/>
+                <w:sz w:val="28"/>
+                <w:szCs w:val="28"/>
+              </w:rPr>
+            </w:pPr>
+            <w:r>
+              <w:rPr>
+                <w:rFonts w:asciiTheme="majorHAnsi" w:hAnsiTheme="majorHAnsi" w:cstheme="majorHAnsi"/>
+                <w:sz w:val="28"/>
+                <w:szCs w:val="28"/>
+              </w:rPr>
               <w:t>DiaChi</w:t>
             </w:r>
           </w:p>
@@ -5344,8 +5725,18 @@
             <w:pPr>
               <w:pStyle w:val="MyTable1"/>
               <w:cnfStyle w:val="000000000000" w:firstRow="0" w:lastRow="0" w:firstColumn="0" w:lastColumn="0" w:oddVBand="0" w:evenVBand="0" w:oddHBand="0" w:evenHBand="0" w:firstRowFirstColumn="0" w:firstRowLastColumn="0" w:lastRowFirstColumn="0" w:lastRowLastColumn="0"/>
-            </w:pPr>
-            <w:r>
+              <w:rPr>
+                <w:rFonts w:asciiTheme="majorHAnsi" w:hAnsiTheme="majorHAnsi" w:cstheme="majorHAnsi"/>
+                <w:sz w:val="28"/>
+                <w:szCs w:val="28"/>
+              </w:rPr>
+            </w:pPr>
+            <w:r>
+              <w:rPr>
+                <w:rFonts w:asciiTheme="majorHAnsi" w:hAnsiTheme="majorHAnsi" w:cstheme="majorHAnsi"/>
+                <w:sz w:val="28"/>
+                <w:szCs w:val="28"/>
+              </w:rPr>
               <w:t>Địa chỉ của khách hàng</w:t>
             </w:r>
           </w:p>
@@ -5366,6 +5757,9 @@
             <w:pPr>
               <w:pStyle w:val="MyTable1"/>
               <w:rPr>
+                <w:rFonts w:asciiTheme="majorHAnsi" w:hAnsiTheme="majorHAnsi" w:cstheme="majorHAnsi"/>
+                <w:sz w:val="28"/>
+                <w:szCs w:val="28"/>
                 <w:lang w:val="vi-VN"/>
               </w:rPr>
             </w:pPr>
@@ -5384,8 +5778,18 @@
             <w:pPr>
               <w:pStyle w:val="MyTable1"/>
               <w:cnfStyle w:val="000000100000" w:firstRow="0" w:lastRow="0" w:firstColumn="0" w:lastColumn="0" w:oddVBand="0" w:evenVBand="0" w:oddHBand="1" w:evenHBand="0" w:firstRowFirstColumn="0" w:firstRowLastColumn="0" w:lastRowFirstColumn="0" w:lastRowLastColumn="0"/>
-            </w:pPr>
-            <w:r>
+              <w:rPr>
+                <w:rFonts w:asciiTheme="majorHAnsi" w:hAnsiTheme="majorHAnsi" w:cstheme="majorHAnsi"/>
+                <w:sz w:val="28"/>
+                <w:szCs w:val="28"/>
+              </w:rPr>
+            </w:pPr>
+            <w:r>
+              <w:rPr>
+                <w:rFonts w:asciiTheme="majorHAnsi" w:hAnsiTheme="majorHAnsi" w:cstheme="majorHAnsi"/>
+                <w:sz w:val="28"/>
+                <w:szCs w:val="28"/>
+              </w:rPr>
               <w:t>LoaiKH</w:t>
             </w:r>
           </w:p>
@@ -5404,8 +5808,18 @@
             <w:pPr>
               <w:pStyle w:val="MyTable1"/>
               <w:cnfStyle w:val="000000100000" w:firstRow="0" w:lastRow="0" w:firstColumn="0" w:lastColumn="0" w:oddVBand="0" w:evenVBand="0" w:oddHBand="1" w:evenHBand="0" w:firstRowFirstColumn="0" w:firstRowLastColumn="0" w:lastRowFirstColumn="0" w:lastRowLastColumn="0"/>
-            </w:pPr>
-            <w:r>
+              <w:rPr>
+                <w:rFonts w:asciiTheme="majorHAnsi" w:hAnsiTheme="majorHAnsi" w:cstheme="majorHAnsi"/>
+                <w:sz w:val="28"/>
+                <w:szCs w:val="28"/>
+              </w:rPr>
+            </w:pPr>
+            <w:r>
+              <w:rPr>
+                <w:rFonts w:asciiTheme="majorHAnsi" w:hAnsiTheme="majorHAnsi" w:cstheme="majorHAnsi"/>
+                <w:sz w:val="28"/>
+                <w:szCs w:val="28"/>
+              </w:rPr>
               <w:t>Loại khách hàng. Đây là mã loại khách hàng và tham chiếu tới bảng LOAIKH</w:t>
             </w:r>
           </w:p>
@@ -5422,8 +5836,19 @@
           <w:p>
             <w:pPr>
               <w:pStyle w:val="MyTable1"/>
-            </w:pPr>
-            <w:r>
+              <w:rPr>
+                <w:rFonts w:asciiTheme="majorHAnsi" w:hAnsiTheme="majorHAnsi" w:cstheme="majorHAnsi"/>
+                <w:sz w:val="28"/>
+                <w:szCs w:val="28"/>
+              </w:rPr>
+            </w:pPr>
+            <w:r>
+              <w:rPr>
+                <w:rFonts w:asciiTheme="majorHAnsi" w:hAnsiTheme="majorHAnsi" w:cstheme="majorHAnsi"/>
+                <w:sz w:val="28"/>
+                <w:szCs w:val="28"/>
+              </w:rPr>
+              <w:lastRenderedPageBreak/>
               <w:t>Phương thức</w:t>
             </w:r>
           </w:p>
@@ -5441,8 +5866,18 @@
             <w:pPr>
               <w:pStyle w:val="MyTable1"/>
               <w:cnfStyle w:val="000000000000" w:firstRow="0" w:lastRow="0" w:firstColumn="0" w:lastColumn="0" w:oddVBand="0" w:evenVBand="0" w:oddHBand="0" w:evenHBand="0" w:firstRowFirstColumn="0" w:firstRowLastColumn="0" w:lastRowFirstColumn="0" w:lastRowLastColumn="0"/>
-            </w:pPr>
-            <w:r>
+              <w:rPr>
+                <w:rFonts w:asciiTheme="majorHAnsi" w:hAnsiTheme="majorHAnsi" w:cstheme="majorHAnsi"/>
+                <w:sz w:val="28"/>
+                <w:szCs w:val="28"/>
+              </w:rPr>
+            </w:pPr>
+            <w:r>
+              <w:rPr>
+                <w:rFonts w:asciiTheme="majorHAnsi" w:hAnsiTheme="majorHAnsi" w:cstheme="majorHAnsi"/>
+                <w:sz w:val="28"/>
+                <w:szCs w:val="28"/>
+              </w:rPr>
               <w:t>Tên phương thức</w:t>
             </w:r>
           </w:p>
@@ -5461,8 +5896,18 @@
             <w:pPr>
               <w:pStyle w:val="MyTable1"/>
               <w:cnfStyle w:val="000000000000" w:firstRow="0" w:lastRow="0" w:firstColumn="0" w:lastColumn="0" w:oddVBand="0" w:evenVBand="0" w:oddHBand="0" w:evenHBand="0" w:firstRowFirstColumn="0" w:firstRowLastColumn="0" w:lastRowFirstColumn="0" w:lastRowLastColumn="0"/>
-            </w:pPr>
-            <w:r>
+              <w:rPr>
+                <w:rFonts w:asciiTheme="majorHAnsi" w:hAnsiTheme="majorHAnsi" w:cstheme="majorHAnsi"/>
+                <w:sz w:val="28"/>
+                <w:szCs w:val="28"/>
+              </w:rPr>
+            </w:pPr>
+            <w:r>
+              <w:rPr>
+                <w:rFonts w:asciiTheme="majorHAnsi" w:hAnsiTheme="majorHAnsi" w:cstheme="majorHAnsi"/>
+                <w:sz w:val="28"/>
+                <w:szCs w:val="28"/>
+              </w:rPr>
               <w:t>Mô tả</w:t>
             </w:r>
           </w:p>
@@ -5482,6 +5927,11 @@
           <w:p>
             <w:pPr>
               <w:pStyle w:val="MyTable1"/>
+              <w:rPr>
+                <w:rFonts w:asciiTheme="majorHAnsi" w:hAnsiTheme="majorHAnsi" w:cstheme="majorHAnsi"/>
+                <w:sz w:val="28"/>
+                <w:szCs w:val="28"/>
+              </w:rPr>
             </w:pPr>
           </w:p>
         </w:tc>
@@ -5498,8 +5948,18 @@
             <w:pPr>
               <w:pStyle w:val="MyTable1"/>
               <w:cnfStyle w:val="000000100000" w:firstRow="0" w:lastRow="0" w:firstColumn="0" w:lastColumn="0" w:oddVBand="0" w:evenVBand="0" w:oddHBand="1" w:evenHBand="0" w:firstRowFirstColumn="0" w:firstRowLastColumn="0" w:lastRowFirstColumn="0" w:lastRowLastColumn="0"/>
-            </w:pPr>
-            <w:r>
+              <w:rPr>
+                <w:rFonts w:asciiTheme="majorHAnsi" w:hAnsiTheme="majorHAnsi" w:cstheme="majorHAnsi"/>
+                <w:sz w:val="28"/>
+                <w:szCs w:val="28"/>
+              </w:rPr>
+            </w:pPr>
+            <w:r>
+              <w:rPr>
+                <w:rFonts w:asciiTheme="majorHAnsi" w:hAnsiTheme="majorHAnsi" w:cstheme="majorHAnsi"/>
+                <w:sz w:val="28"/>
+                <w:szCs w:val="28"/>
+              </w:rPr>
               <w:t>KiemTraCMND</w:t>
             </w:r>
           </w:p>
@@ -5518,8 +5978,18 @@
             <w:pPr>
               <w:pStyle w:val="MyTable1"/>
               <w:cnfStyle w:val="000000100000" w:firstRow="0" w:lastRow="0" w:firstColumn="0" w:lastColumn="0" w:oddVBand="0" w:evenVBand="0" w:oddHBand="1" w:evenHBand="0" w:firstRowFirstColumn="0" w:firstRowLastColumn="0" w:lastRowFirstColumn="0" w:lastRowLastColumn="0"/>
-            </w:pPr>
-            <w:r>
+              <w:rPr>
+                <w:rFonts w:asciiTheme="majorHAnsi" w:hAnsiTheme="majorHAnsi" w:cstheme="majorHAnsi"/>
+                <w:sz w:val="28"/>
+                <w:szCs w:val="28"/>
+              </w:rPr>
+            </w:pPr>
+            <w:r>
+              <w:rPr>
+                <w:rFonts w:asciiTheme="majorHAnsi" w:hAnsiTheme="majorHAnsi" w:cstheme="majorHAnsi"/>
+                <w:sz w:val="28"/>
+                <w:szCs w:val="28"/>
+              </w:rPr>
               <w:t>Số CMND phải bao gồm toàn bộ là số và không quá 12 số</w:t>
             </w:r>
           </w:p>
@@ -5536,6 +6006,11 @@
           <w:p>
             <w:pPr>
               <w:pStyle w:val="MyTable1"/>
+              <w:rPr>
+                <w:rFonts w:asciiTheme="majorHAnsi" w:hAnsiTheme="majorHAnsi" w:cstheme="majorHAnsi"/>
+                <w:sz w:val="28"/>
+                <w:szCs w:val="28"/>
+              </w:rPr>
             </w:pPr>
           </w:p>
         </w:tc>
@@ -5552,8 +6027,18 @@
             <w:pPr>
               <w:pStyle w:val="MyTable1"/>
               <w:cnfStyle w:val="000000000000" w:firstRow="0" w:lastRow="0" w:firstColumn="0" w:lastColumn="0" w:oddVBand="0" w:evenVBand="0" w:oddHBand="0" w:evenHBand="0" w:firstRowFirstColumn="0" w:firstRowLastColumn="0" w:lastRowFirstColumn="0" w:lastRowLastColumn="0"/>
-            </w:pPr>
-            <w:r>
+              <w:rPr>
+                <w:rFonts w:asciiTheme="majorHAnsi" w:hAnsiTheme="majorHAnsi" w:cstheme="majorHAnsi"/>
+                <w:sz w:val="28"/>
+                <w:szCs w:val="28"/>
+              </w:rPr>
+            </w:pPr>
+            <w:r>
+              <w:rPr>
+                <w:rFonts w:asciiTheme="majorHAnsi" w:hAnsiTheme="majorHAnsi" w:cstheme="majorHAnsi"/>
+                <w:sz w:val="28"/>
+                <w:szCs w:val="28"/>
+              </w:rPr>
               <w:t>KiemTraSDT</w:t>
             </w:r>
           </w:p>
@@ -5572,13 +6057,19 @@
             <w:pPr>
               <w:pStyle w:val="MyTable1"/>
               <w:cnfStyle w:val="000000000000" w:firstRow="0" w:lastRow="0" w:firstColumn="0" w:lastColumn="0" w:oddVBand="0" w:evenVBand="0" w:oddHBand="0" w:evenHBand="0" w:firstRowFirstColumn="0" w:firstRowLastColumn="0" w:lastRowFirstColumn="0" w:lastRowLastColumn="0"/>
-            </w:pPr>
-            <w:r>
-              <w:t xml:space="preserve">Số điện thoại phải bao gồm toàn bộ </w:t>
-            </w:r>
-            <w:r>
-              <w:lastRenderedPageBreak/>
-              <w:t>là số là không quá 11 số</w:t>
+              <w:rPr>
+                <w:rFonts w:asciiTheme="majorHAnsi" w:hAnsiTheme="majorHAnsi" w:cstheme="majorHAnsi"/>
+                <w:sz w:val="28"/>
+                <w:szCs w:val="28"/>
+              </w:rPr>
+            </w:pPr>
+            <w:r>
+              <w:rPr>
+                <w:rFonts w:asciiTheme="majorHAnsi" w:hAnsiTheme="majorHAnsi" w:cstheme="majorHAnsi"/>
+                <w:sz w:val="28"/>
+                <w:szCs w:val="28"/>
+              </w:rPr>
+              <w:t>Số điện thoại phải bao gồm toàn bộ là số là không quá 11 số</w:t>
             </w:r>
           </w:p>
         </w:tc>
@@ -5597,6 +6088,11 @@
           <w:p>
             <w:pPr>
               <w:pStyle w:val="MyTable1"/>
+              <w:rPr>
+                <w:rFonts w:asciiTheme="majorHAnsi" w:hAnsiTheme="majorHAnsi" w:cstheme="majorHAnsi"/>
+                <w:sz w:val="28"/>
+                <w:szCs w:val="28"/>
+              </w:rPr>
             </w:pPr>
           </w:p>
         </w:tc>
@@ -5613,8 +6109,18 @@
             <w:pPr>
               <w:pStyle w:val="MyTable1"/>
               <w:cnfStyle w:val="000000100000" w:firstRow="0" w:lastRow="0" w:firstColumn="0" w:lastColumn="0" w:oddVBand="0" w:evenVBand="0" w:oddHBand="1" w:evenHBand="0" w:firstRowFirstColumn="0" w:firstRowLastColumn="0" w:lastRowFirstColumn="0" w:lastRowLastColumn="0"/>
-            </w:pPr>
-            <w:r>
+              <w:rPr>
+                <w:rFonts w:asciiTheme="majorHAnsi" w:hAnsiTheme="majorHAnsi" w:cstheme="majorHAnsi"/>
+                <w:sz w:val="28"/>
+                <w:szCs w:val="28"/>
+              </w:rPr>
+            </w:pPr>
+            <w:r>
+              <w:rPr>
+                <w:rFonts w:asciiTheme="majorHAnsi" w:hAnsiTheme="majorHAnsi" w:cstheme="majorHAnsi"/>
+                <w:sz w:val="28"/>
+                <w:szCs w:val="28"/>
+              </w:rPr>
               <w:t>XemThongTinKH</w:t>
             </w:r>
           </w:p>
@@ -5633,8 +6139,18 @@
             <w:pPr>
               <w:pStyle w:val="MyTable1"/>
               <w:cnfStyle w:val="000000100000" w:firstRow="0" w:lastRow="0" w:firstColumn="0" w:lastColumn="0" w:oddVBand="0" w:evenVBand="0" w:oddHBand="1" w:evenHBand="0" w:firstRowFirstColumn="0" w:firstRowLastColumn="0" w:lastRowFirstColumn="0" w:lastRowLastColumn="0"/>
-            </w:pPr>
-            <w:r>
+              <w:rPr>
+                <w:rFonts w:asciiTheme="majorHAnsi" w:hAnsiTheme="majorHAnsi" w:cstheme="majorHAnsi"/>
+                <w:sz w:val="28"/>
+                <w:szCs w:val="28"/>
+              </w:rPr>
+            </w:pPr>
+            <w:r>
+              <w:rPr>
+                <w:rFonts w:asciiTheme="majorHAnsi" w:hAnsiTheme="majorHAnsi" w:cstheme="majorHAnsi"/>
+                <w:sz w:val="28"/>
+                <w:szCs w:val="28"/>
+              </w:rPr>
               <w:t>Nhân viên xem thông tin của khách hàng. Tiêu chí xem có thể là MaKH, CMND hoặc email của khách hàng</w:t>
             </w:r>
           </w:p>
@@ -5651,6 +6167,11 @@
           <w:p>
             <w:pPr>
               <w:pStyle w:val="MyTable1"/>
+              <w:rPr>
+                <w:rFonts w:asciiTheme="majorHAnsi" w:hAnsiTheme="majorHAnsi" w:cstheme="majorHAnsi"/>
+                <w:sz w:val="28"/>
+                <w:szCs w:val="28"/>
+              </w:rPr>
             </w:pPr>
           </w:p>
         </w:tc>
@@ -5667,8 +6188,18 @@
             <w:pPr>
               <w:pStyle w:val="MyTable1"/>
               <w:cnfStyle w:val="000000000000" w:firstRow="0" w:lastRow="0" w:firstColumn="0" w:lastColumn="0" w:oddVBand="0" w:evenVBand="0" w:oddHBand="0" w:evenHBand="0" w:firstRowFirstColumn="0" w:firstRowLastColumn="0" w:lastRowFirstColumn="0" w:lastRowLastColumn="0"/>
-            </w:pPr>
-            <w:r>
+              <w:rPr>
+                <w:rFonts w:asciiTheme="majorHAnsi" w:hAnsiTheme="majorHAnsi" w:cstheme="majorHAnsi"/>
+                <w:sz w:val="28"/>
+                <w:szCs w:val="28"/>
+              </w:rPr>
+            </w:pPr>
+            <w:r>
+              <w:rPr>
+                <w:rFonts w:asciiTheme="majorHAnsi" w:hAnsiTheme="majorHAnsi" w:cstheme="majorHAnsi"/>
+                <w:sz w:val="28"/>
+                <w:szCs w:val="28"/>
+              </w:rPr>
               <w:t>ThemKH</w:t>
             </w:r>
           </w:p>
@@ -5687,8 +6218,18 @@
             <w:pPr>
               <w:pStyle w:val="MyTable1"/>
               <w:cnfStyle w:val="000000000000" w:firstRow="0" w:lastRow="0" w:firstColumn="0" w:lastColumn="0" w:oddVBand="0" w:evenVBand="0" w:oddHBand="0" w:evenHBand="0" w:firstRowFirstColumn="0" w:firstRowLastColumn="0" w:lastRowFirstColumn="0" w:lastRowLastColumn="0"/>
-            </w:pPr>
-            <w:r>
+              <w:rPr>
+                <w:rFonts w:asciiTheme="majorHAnsi" w:hAnsiTheme="majorHAnsi" w:cstheme="majorHAnsi"/>
+                <w:sz w:val="28"/>
+                <w:szCs w:val="28"/>
+              </w:rPr>
+            </w:pPr>
+            <w:r>
+              <w:rPr>
+                <w:rFonts w:asciiTheme="majorHAnsi" w:hAnsiTheme="majorHAnsi" w:cstheme="majorHAnsi"/>
+                <w:sz w:val="28"/>
+                <w:szCs w:val="28"/>
+              </w:rPr>
               <w:t>Nhân viên thêm mới khách hàng</w:t>
             </w:r>
           </w:p>
@@ -5708,6 +6249,11 @@
           <w:p>
             <w:pPr>
               <w:pStyle w:val="MyTable1"/>
+              <w:rPr>
+                <w:rFonts w:asciiTheme="majorHAnsi" w:hAnsiTheme="majorHAnsi" w:cstheme="majorHAnsi"/>
+                <w:sz w:val="28"/>
+                <w:szCs w:val="28"/>
+              </w:rPr>
             </w:pPr>
           </w:p>
         </w:tc>
@@ -5724,8 +6270,18 @@
             <w:pPr>
               <w:pStyle w:val="MyTable1"/>
               <w:cnfStyle w:val="000000100000" w:firstRow="0" w:lastRow="0" w:firstColumn="0" w:lastColumn="0" w:oddVBand="0" w:evenVBand="0" w:oddHBand="1" w:evenHBand="0" w:firstRowFirstColumn="0" w:firstRowLastColumn="0" w:lastRowFirstColumn="0" w:lastRowLastColumn="0"/>
-            </w:pPr>
-            <w:r>
+              <w:rPr>
+                <w:rFonts w:asciiTheme="majorHAnsi" w:hAnsiTheme="majorHAnsi" w:cstheme="majorHAnsi"/>
+                <w:sz w:val="28"/>
+                <w:szCs w:val="28"/>
+              </w:rPr>
+            </w:pPr>
+            <w:r>
+              <w:rPr>
+                <w:rFonts w:asciiTheme="majorHAnsi" w:hAnsiTheme="majorHAnsi" w:cstheme="majorHAnsi"/>
+                <w:sz w:val="28"/>
+                <w:szCs w:val="28"/>
+              </w:rPr>
               <w:t>XoaKH</w:t>
             </w:r>
           </w:p>
@@ -5744,8 +6300,18 @@
             <w:pPr>
               <w:pStyle w:val="MyTable1"/>
               <w:cnfStyle w:val="000000100000" w:firstRow="0" w:lastRow="0" w:firstColumn="0" w:lastColumn="0" w:oddVBand="0" w:evenVBand="0" w:oddHBand="1" w:evenHBand="0" w:firstRowFirstColumn="0" w:firstRowLastColumn="0" w:lastRowFirstColumn="0" w:lastRowLastColumn="0"/>
-            </w:pPr>
-            <w:r>
+              <w:rPr>
+                <w:rFonts w:asciiTheme="majorHAnsi" w:hAnsiTheme="majorHAnsi" w:cstheme="majorHAnsi"/>
+                <w:sz w:val="28"/>
+                <w:szCs w:val="28"/>
+              </w:rPr>
+            </w:pPr>
+            <w:r>
+              <w:rPr>
+                <w:rFonts w:asciiTheme="majorHAnsi" w:hAnsiTheme="majorHAnsi" w:cstheme="majorHAnsi"/>
+                <w:sz w:val="28"/>
+                <w:szCs w:val="28"/>
+              </w:rPr>
               <w:t>Khi có yêu cầu từ cấp trên, nhân viên mới được xóa khách hàng</w:t>
             </w:r>
           </w:p>
@@ -5762,8 +6328,18 @@
           <w:p>
             <w:pPr>
               <w:pStyle w:val="MyTable1"/>
-            </w:pPr>
-            <w:r>
+              <w:rPr>
+                <w:rFonts w:asciiTheme="majorHAnsi" w:hAnsiTheme="majorHAnsi" w:cstheme="majorHAnsi"/>
+                <w:sz w:val="28"/>
+                <w:szCs w:val="28"/>
+              </w:rPr>
+            </w:pPr>
+            <w:r>
+              <w:rPr>
+                <w:rFonts w:asciiTheme="majorHAnsi" w:hAnsiTheme="majorHAnsi" w:cstheme="majorHAnsi"/>
+                <w:sz w:val="28"/>
+                <w:szCs w:val="28"/>
+              </w:rPr>
               <w:t>Quan hệ</w:t>
             </w:r>
           </w:p>
@@ -5781,8 +6357,18 @@
             <w:pPr>
               <w:pStyle w:val="MyTable1"/>
               <w:cnfStyle w:val="000000000000" w:firstRow="0" w:lastRow="0" w:firstColumn="0" w:lastColumn="0" w:oddVBand="0" w:evenVBand="0" w:oddHBand="0" w:evenHBand="0" w:firstRowFirstColumn="0" w:firstRowLastColumn="0" w:lastRowFirstColumn="0" w:lastRowLastColumn="0"/>
-            </w:pPr>
-            <w:r>
+              <w:rPr>
+                <w:rFonts w:asciiTheme="majorHAnsi" w:hAnsiTheme="majorHAnsi" w:cstheme="majorHAnsi"/>
+                <w:sz w:val="28"/>
+                <w:szCs w:val="28"/>
+              </w:rPr>
+            </w:pPr>
+            <w:r>
+              <w:rPr>
+                <w:rFonts w:asciiTheme="majorHAnsi" w:hAnsiTheme="majorHAnsi" w:cstheme="majorHAnsi"/>
+                <w:sz w:val="28"/>
+                <w:szCs w:val="28"/>
+              </w:rPr>
               <w:t>Tên lớp</w:t>
             </w:r>
           </w:p>
@@ -5801,8 +6387,18 @@
             <w:pPr>
               <w:pStyle w:val="MyTable1"/>
               <w:cnfStyle w:val="000000000000" w:firstRow="0" w:lastRow="0" w:firstColumn="0" w:lastColumn="0" w:oddVBand="0" w:evenVBand="0" w:oddHBand="0" w:evenHBand="0" w:firstRowFirstColumn="0" w:firstRowLastColumn="0" w:lastRowFirstColumn="0" w:lastRowLastColumn="0"/>
-            </w:pPr>
-            <w:r>
+              <w:rPr>
+                <w:rFonts w:asciiTheme="majorHAnsi" w:hAnsiTheme="majorHAnsi" w:cstheme="majorHAnsi"/>
+                <w:sz w:val="28"/>
+                <w:szCs w:val="28"/>
+              </w:rPr>
+            </w:pPr>
+            <w:r>
+              <w:rPr>
+                <w:rFonts w:asciiTheme="majorHAnsi" w:hAnsiTheme="majorHAnsi" w:cstheme="majorHAnsi"/>
+                <w:sz w:val="28"/>
+                <w:szCs w:val="28"/>
+              </w:rPr>
               <w:t>Mô tả</w:t>
             </w:r>
           </w:p>
@@ -5822,6 +6418,11 @@
           <w:p>
             <w:pPr>
               <w:pStyle w:val="MyTable1"/>
+              <w:rPr>
+                <w:rFonts w:asciiTheme="majorHAnsi" w:hAnsiTheme="majorHAnsi" w:cstheme="majorHAnsi"/>
+                <w:sz w:val="28"/>
+                <w:szCs w:val="28"/>
+              </w:rPr>
             </w:pPr>
           </w:p>
         </w:tc>
@@ -5838,8 +6439,18 @@
             <w:pPr>
               <w:pStyle w:val="MyTable1"/>
               <w:cnfStyle w:val="000000100000" w:firstRow="0" w:lastRow="0" w:firstColumn="0" w:lastColumn="0" w:oddVBand="0" w:evenVBand="0" w:oddHBand="1" w:evenHBand="0" w:firstRowFirstColumn="0" w:firstRowLastColumn="0" w:lastRowFirstColumn="0" w:lastRowLastColumn="0"/>
-            </w:pPr>
-            <w:r>
+              <w:rPr>
+                <w:rFonts w:asciiTheme="majorHAnsi" w:hAnsiTheme="majorHAnsi" w:cstheme="majorHAnsi"/>
+                <w:sz w:val="28"/>
+                <w:szCs w:val="28"/>
+              </w:rPr>
+            </w:pPr>
+            <w:r>
+              <w:rPr>
+                <w:rFonts w:asciiTheme="majorHAnsi" w:hAnsiTheme="majorHAnsi" w:cstheme="majorHAnsi"/>
+                <w:sz w:val="28"/>
+                <w:szCs w:val="28"/>
+              </w:rPr>
               <w:t>LOAIKH</w:t>
             </w:r>
           </w:p>
@@ -5858,8 +6469,18 @@
             <w:pPr>
               <w:pStyle w:val="MyTable1"/>
               <w:cnfStyle w:val="000000100000" w:firstRow="0" w:lastRow="0" w:firstColumn="0" w:lastColumn="0" w:oddVBand="0" w:evenVBand="0" w:oddHBand="1" w:evenHBand="0" w:firstRowFirstColumn="0" w:firstRowLastColumn="0" w:lastRowFirstColumn="0" w:lastRowLastColumn="0"/>
-            </w:pPr>
-            <w:r>
+              <w:rPr>
+                <w:rFonts w:asciiTheme="majorHAnsi" w:hAnsiTheme="majorHAnsi" w:cstheme="majorHAnsi"/>
+                <w:sz w:val="28"/>
+                <w:szCs w:val="28"/>
+              </w:rPr>
+            </w:pPr>
+            <w:r>
+              <w:rPr>
+                <w:rFonts w:asciiTheme="majorHAnsi" w:hAnsiTheme="majorHAnsi" w:cstheme="majorHAnsi"/>
+                <w:sz w:val="28"/>
+                <w:szCs w:val="28"/>
+              </w:rPr>
               <w:t>Mỗi khách hàng chỉ thuộc một loại khách hàng và mỗi loại khách hàng có thể có nhiều khách hàng</w:t>
             </w:r>
           </w:p>
@@ -5886,10 +6507,10 @@
         <w:tblLook w:val="04A0" w:firstRow="1" w:lastRow="0" w:firstColumn="1" w:lastColumn="0" w:noHBand="0" w:noVBand="1"/>
       </w:tblPr>
       <w:tblGrid>
-        <w:gridCol w:w="1867"/>
-        <w:gridCol w:w="3645"/>
-        <w:gridCol w:w="1058"/>
-        <w:gridCol w:w="2587"/>
+        <w:gridCol w:w="1824"/>
+        <w:gridCol w:w="3840"/>
+        <w:gridCol w:w="993"/>
+        <w:gridCol w:w="2500"/>
       </w:tblGrid>
       <w:tr>
         <w:trPr>
@@ -5912,8 +6533,18 @@
           <w:p>
             <w:pPr>
               <w:pStyle w:val="MyTable1"/>
-            </w:pPr>
-            <w:r>
+              <w:rPr>
+                <w:rFonts w:asciiTheme="majorHAnsi" w:hAnsiTheme="majorHAnsi" w:cstheme="majorHAnsi"/>
+                <w:sz w:val="28"/>
+                <w:szCs w:val="28"/>
+              </w:rPr>
+            </w:pPr>
+            <w:r>
+              <w:rPr>
+                <w:rFonts w:asciiTheme="majorHAnsi" w:hAnsiTheme="majorHAnsi" w:cstheme="majorHAnsi"/>
+                <w:sz w:val="28"/>
+                <w:szCs w:val="28"/>
+              </w:rPr>
               <w:t>Tên class</w:t>
             </w:r>
           </w:p>
@@ -5935,8 +6566,18 @@
             <w:pPr>
               <w:pStyle w:val="MyTable1"/>
               <w:cnfStyle w:val="100000000000" w:firstRow="1" w:lastRow="0" w:firstColumn="0" w:lastColumn="0" w:oddVBand="0" w:evenVBand="0" w:oddHBand="0" w:evenHBand="0" w:firstRowFirstColumn="0" w:firstRowLastColumn="0" w:lastRowFirstColumn="0" w:lastRowLastColumn="0"/>
-            </w:pPr>
-            <w:r>
+              <w:rPr>
+                <w:rFonts w:asciiTheme="majorHAnsi" w:hAnsiTheme="majorHAnsi" w:cstheme="majorHAnsi"/>
+                <w:sz w:val="28"/>
+                <w:szCs w:val="28"/>
+              </w:rPr>
+            </w:pPr>
+            <w:r>
+              <w:rPr>
+                <w:rFonts w:asciiTheme="majorHAnsi" w:hAnsiTheme="majorHAnsi" w:cstheme="majorHAnsi"/>
+                <w:sz w:val="28"/>
+                <w:szCs w:val="28"/>
+              </w:rPr>
               <w:t>TAIKHOAN</w:t>
             </w:r>
           </w:p>
@@ -5956,12 +6597,19 @@
             <w:pPr>
               <w:pStyle w:val="MyTable1"/>
               <w:cnfStyle w:val="100000000000" w:firstRow="1" w:lastRow="0" w:firstColumn="0" w:lastColumn="0" w:oddVBand="0" w:evenVBand="0" w:oddHBand="0" w:evenHBand="0" w:firstRowFirstColumn="0" w:firstRowLastColumn="0" w:lastRowFirstColumn="0" w:lastRowLastColumn="0"/>
-            </w:pPr>
-            <w:r>
-              <w:t>Mã số</w:t>
-            </w:r>
-            <w:r>
-              <w:t>: CLS_</w:t>
+              <w:rPr>
+                <w:rFonts w:asciiTheme="majorHAnsi" w:hAnsiTheme="majorHAnsi" w:cstheme="majorHAnsi"/>
+                <w:sz w:val="28"/>
+                <w:szCs w:val="28"/>
+              </w:rPr>
+            </w:pPr>
+            <w:r>
+              <w:rPr>
+                <w:rFonts w:asciiTheme="majorHAnsi" w:hAnsiTheme="majorHAnsi" w:cstheme="majorHAnsi"/>
+                <w:sz w:val="28"/>
+                <w:szCs w:val="28"/>
+              </w:rPr>
+              <w:t>Mã số: CLS_</w:t>
             </w:r>
           </w:p>
         </w:tc>
@@ -5987,6 +6635,11 @@
           <w:p>
             <w:pPr>
               <w:pStyle w:val="MyTable1"/>
+              <w:rPr>
+                <w:rFonts w:asciiTheme="majorHAnsi" w:hAnsiTheme="majorHAnsi" w:cstheme="majorHAnsi"/>
+                <w:sz w:val="28"/>
+                <w:szCs w:val="28"/>
+              </w:rPr>
             </w:pPr>
           </w:p>
         </w:tc>
@@ -6007,6 +6660,11 @@
             <w:pPr>
               <w:pStyle w:val="MyTable1"/>
               <w:cnfStyle w:val="000000100000" w:firstRow="0" w:lastRow="0" w:firstColumn="0" w:lastColumn="0" w:oddVBand="0" w:evenVBand="0" w:oddHBand="1" w:evenHBand="0" w:firstRowFirstColumn="0" w:firstRowLastColumn="0" w:lastRowFirstColumn="0" w:lastRowLastColumn="0"/>
+              <w:rPr>
+                <w:rFonts w:asciiTheme="majorHAnsi" w:hAnsiTheme="majorHAnsi" w:cstheme="majorHAnsi"/>
+                <w:sz w:val="28"/>
+                <w:szCs w:val="28"/>
+              </w:rPr>
             </w:pPr>
           </w:p>
         </w:tc>
@@ -6026,20 +6684,25 @@
               <w:pStyle w:val="MyTable1"/>
               <w:cnfStyle w:val="000000100000" w:firstRow="0" w:lastRow="0" w:firstColumn="0" w:lastColumn="0" w:oddVBand="0" w:evenVBand="0" w:oddHBand="1" w:evenHBand="0" w:firstRowFirstColumn="0" w:firstRowLastColumn="0" w:lastRowFirstColumn="0" w:lastRowLastColumn="0"/>
               <w:rPr>
+                <w:rFonts w:asciiTheme="majorHAnsi" w:hAnsiTheme="majorHAnsi" w:cstheme="majorHAnsi"/>
+                <w:sz w:val="28"/>
+                <w:szCs w:val="28"/>
                 <w:lang w:val="vi-VN"/>
               </w:rPr>
             </w:pPr>
             <w:r>
-              <w:t>Tham chiế</w:t>
-            </w:r>
-            <w:r>
-              <w:t>u: [UCCN-</w:t>
-            </w:r>
-            <w:r>
-              <w:t>]</w:t>
-            </w:r>
-            <w:r>
-              <w:rPr>
+              <w:rPr>
+                <w:rFonts w:asciiTheme="majorHAnsi" w:hAnsiTheme="majorHAnsi" w:cstheme="majorHAnsi"/>
+                <w:sz w:val="28"/>
+                <w:szCs w:val="28"/>
+              </w:rPr>
+              <w:t>Tham chiếu: [UCCN-]</w:t>
+            </w:r>
+            <w:r>
+              <w:rPr>
+                <w:rFonts w:asciiTheme="majorHAnsi" w:hAnsiTheme="majorHAnsi" w:cstheme="majorHAnsi"/>
+                <w:sz w:val="28"/>
+                <w:szCs w:val="28"/>
                 <w:lang w:val="vi-VN"/>
               </w:rPr>
               <w:t xml:space="preserve"> </w:t>
@@ -6060,8 +6723,18 @@
           <w:p>
             <w:pPr>
               <w:pStyle w:val="MyTable1"/>
-            </w:pPr>
-            <w:r>
+              <w:rPr>
+                <w:rFonts w:asciiTheme="majorHAnsi" w:hAnsiTheme="majorHAnsi" w:cstheme="majorHAnsi"/>
+                <w:sz w:val="28"/>
+                <w:szCs w:val="28"/>
+              </w:rPr>
+            </w:pPr>
+            <w:r>
+              <w:rPr>
+                <w:rFonts w:asciiTheme="majorHAnsi" w:hAnsiTheme="majorHAnsi" w:cstheme="majorHAnsi"/>
+                <w:sz w:val="28"/>
+                <w:szCs w:val="28"/>
+              </w:rPr>
               <w:t>Mô tả</w:t>
             </w:r>
           </w:p>
@@ -6079,18 +6752,28 @@
             <w:pPr>
               <w:pStyle w:val="MyTable1"/>
               <w:cnfStyle w:val="000000000000" w:firstRow="0" w:lastRow="0" w:firstColumn="0" w:lastColumn="0" w:oddVBand="0" w:evenVBand="0" w:oddHBand="0" w:evenHBand="0" w:firstRowFirstColumn="0" w:firstRowLastColumn="0" w:lastRowFirstColumn="0" w:lastRowLastColumn="0"/>
-            </w:pPr>
-            <w:r>
-              <w:rPr>
+              <w:rPr>
+                <w:rFonts w:asciiTheme="majorHAnsi" w:hAnsiTheme="majorHAnsi" w:cstheme="majorHAnsi"/>
+                <w:sz w:val="28"/>
+                <w:szCs w:val="28"/>
+              </w:rPr>
+            </w:pPr>
+            <w:r>
+              <w:rPr>
+                <w:rFonts w:asciiTheme="majorHAnsi" w:hAnsiTheme="majorHAnsi" w:cstheme="majorHAnsi"/>
+                <w:sz w:val="28"/>
+                <w:szCs w:val="28"/>
                 <w:lang w:val="vi-VN"/>
               </w:rPr>
               <w:t xml:space="preserve">Lưu trữ thông tin </w:t>
             </w:r>
             <w:r>
-              <w:t xml:space="preserve">tài khoản của </w:t>
-            </w:r>
-            <w:r>
-              <w:t>khách hàng</w:t>
+              <w:rPr>
+                <w:rFonts w:asciiTheme="majorHAnsi" w:hAnsiTheme="majorHAnsi" w:cstheme="majorHAnsi"/>
+                <w:sz w:val="28"/>
+                <w:szCs w:val="28"/>
+              </w:rPr>
+              <w:t>tài khoản của khách hàng</w:t>
             </w:r>
           </w:p>
         </w:tc>
@@ -6112,8 +6795,18 @@
           <w:p>
             <w:pPr>
               <w:pStyle w:val="MyTable1"/>
-            </w:pPr>
-            <w:r>
+              <w:rPr>
+                <w:rFonts w:asciiTheme="majorHAnsi" w:hAnsiTheme="majorHAnsi" w:cstheme="majorHAnsi"/>
+                <w:sz w:val="28"/>
+                <w:szCs w:val="28"/>
+              </w:rPr>
+            </w:pPr>
+            <w:r>
+              <w:rPr>
+                <w:rFonts w:asciiTheme="majorHAnsi" w:hAnsiTheme="majorHAnsi" w:cstheme="majorHAnsi"/>
+                <w:sz w:val="28"/>
+                <w:szCs w:val="28"/>
+              </w:rPr>
               <w:t>Thuộc tính</w:t>
             </w:r>
           </w:p>
@@ -6131,8 +6824,18 @@
             <w:pPr>
               <w:pStyle w:val="MyTable1"/>
               <w:cnfStyle w:val="000000100000" w:firstRow="0" w:lastRow="0" w:firstColumn="0" w:lastColumn="0" w:oddVBand="0" w:evenVBand="0" w:oddHBand="1" w:evenHBand="0" w:firstRowFirstColumn="0" w:firstRowLastColumn="0" w:lastRowFirstColumn="0" w:lastRowLastColumn="0"/>
-            </w:pPr>
-            <w:r>
+              <w:rPr>
+                <w:rFonts w:asciiTheme="majorHAnsi" w:hAnsiTheme="majorHAnsi" w:cstheme="majorHAnsi"/>
+                <w:sz w:val="28"/>
+                <w:szCs w:val="28"/>
+              </w:rPr>
+            </w:pPr>
+            <w:r>
+              <w:rPr>
+                <w:rFonts w:asciiTheme="majorHAnsi" w:hAnsiTheme="majorHAnsi" w:cstheme="majorHAnsi"/>
+                <w:sz w:val="28"/>
+                <w:szCs w:val="28"/>
+              </w:rPr>
               <w:t>Tên thuộc tính</w:t>
             </w:r>
           </w:p>
@@ -6151,8 +6854,18 @@
             <w:pPr>
               <w:pStyle w:val="MyTable1"/>
               <w:cnfStyle w:val="000000100000" w:firstRow="0" w:lastRow="0" w:firstColumn="0" w:lastColumn="0" w:oddVBand="0" w:evenVBand="0" w:oddHBand="1" w:evenHBand="0" w:firstRowFirstColumn="0" w:firstRowLastColumn="0" w:lastRowFirstColumn="0" w:lastRowLastColumn="0"/>
-            </w:pPr>
-            <w:r>
+              <w:rPr>
+                <w:rFonts w:asciiTheme="majorHAnsi" w:hAnsiTheme="majorHAnsi" w:cstheme="majorHAnsi"/>
+                <w:sz w:val="28"/>
+                <w:szCs w:val="28"/>
+              </w:rPr>
+            </w:pPr>
+            <w:r>
+              <w:rPr>
+                <w:rFonts w:asciiTheme="majorHAnsi" w:hAnsiTheme="majorHAnsi" w:cstheme="majorHAnsi"/>
+                <w:sz w:val="28"/>
+                <w:szCs w:val="28"/>
+              </w:rPr>
               <w:t>Mô tả</w:t>
             </w:r>
           </w:p>
@@ -6169,6 +6882,11 @@
           <w:p>
             <w:pPr>
               <w:pStyle w:val="MyTable1"/>
+              <w:rPr>
+                <w:rFonts w:asciiTheme="majorHAnsi" w:hAnsiTheme="majorHAnsi" w:cstheme="majorHAnsi"/>
+                <w:sz w:val="28"/>
+                <w:szCs w:val="28"/>
+              </w:rPr>
             </w:pPr>
           </w:p>
         </w:tc>
@@ -6185,8 +6903,18 @@
             <w:pPr>
               <w:pStyle w:val="MyTable1"/>
               <w:cnfStyle w:val="000000000000" w:firstRow="0" w:lastRow="0" w:firstColumn="0" w:lastColumn="0" w:oddVBand="0" w:evenVBand="0" w:oddHBand="0" w:evenHBand="0" w:firstRowFirstColumn="0" w:firstRowLastColumn="0" w:lastRowFirstColumn="0" w:lastRowLastColumn="0"/>
-            </w:pPr>
-            <w:r>
+              <w:rPr>
+                <w:rFonts w:asciiTheme="majorHAnsi" w:hAnsiTheme="majorHAnsi" w:cstheme="majorHAnsi"/>
+                <w:sz w:val="28"/>
+                <w:szCs w:val="28"/>
+              </w:rPr>
+            </w:pPr>
+            <w:r>
+              <w:rPr>
+                <w:rFonts w:asciiTheme="majorHAnsi" w:hAnsiTheme="majorHAnsi" w:cstheme="majorHAnsi"/>
+                <w:sz w:val="28"/>
+                <w:szCs w:val="28"/>
+              </w:rPr>
               <w:t>Email</w:t>
             </w:r>
           </w:p>
@@ -6205,8 +6933,18 @@
             <w:pPr>
               <w:pStyle w:val="MyTable1"/>
               <w:cnfStyle w:val="000000000000" w:firstRow="0" w:lastRow="0" w:firstColumn="0" w:lastColumn="0" w:oddVBand="0" w:evenVBand="0" w:oddHBand="0" w:evenHBand="0" w:firstRowFirstColumn="0" w:firstRowLastColumn="0" w:lastRowFirstColumn="0" w:lastRowLastColumn="0"/>
-            </w:pPr>
-            <w:r>
+              <w:rPr>
+                <w:rFonts w:asciiTheme="majorHAnsi" w:hAnsiTheme="majorHAnsi" w:cstheme="majorHAnsi"/>
+                <w:sz w:val="28"/>
+                <w:szCs w:val="28"/>
+              </w:rPr>
+            </w:pPr>
+            <w:r>
+              <w:rPr>
+                <w:rFonts w:asciiTheme="majorHAnsi" w:hAnsiTheme="majorHAnsi" w:cstheme="majorHAnsi"/>
+                <w:sz w:val="28"/>
+                <w:szCs w:val="28"/>
+              </w:rPr>
               <w:t xml:space="preserve">Mỗi tài khoản có 1 email riêng biệt. Email dùng để đăng nhập vào tài khoản của khách hàng </w:t>
             </w:r>
           </w:p>
@@ -6226,6 +6964,11 @@
           <w:p>
             <w:pPr>
               <w:pStyle w:val="MyTable1"/>
+              <w:rPr>
+                <w:rFonts w:asciiTheme="majorHAnsi" w:hAnsiTheme="majorHAnsi" w:cstheme="majorHAnsi"/>
+                <w:sz w:val="28"/>
+                <w:szCs w:val="28"/>
+              </w:rPr>
             </w:pPr>
           </w:p>
         </w:tc>
@@ -6242,8 +6985,18 @@
             <w:pPr>
               <w:pStyle w:val="MyTable1"/>
               <w:cnfStyle w:val="000000100000" w:firstRow="0" w:lastRow="0" w:firstColumn="0" w:lastColumn="0" w:oddVBand="0" w:evenVBand="0" w:oddHBand="1" w:evenHBand="0" w:firstRowFirstColumn="0" w:firstRowLastColumn="0" w:lastRowFirstColumn="0" w:lastRowLastColumn="0"/>
-            </w:pPr>
-            <w:r>
+              <w:rPr>
+                <w:rFonts w:asciiTheme="majorHAnsi" w:hAnsiTheme="majorHAnsi" w:cstheme="majorHAnsi"/>
+                <w:sz w:val="28"/>
+                <w:szCs w:val="28"/>
+              </w:rPr>
+            </w:pPr>
+            <w:r>
+              <w:rPr>
+                <w:rFonts w:asciiTheme="majorHAnsi" w:hAnsiTheme="majorHAnsi" w:cstheme="majorHAnsi"/>
+                <w:sz w:val="28"/>
+                <w:szCs w:val="28"/>
+              </w:rPr>
               <w:t>MatKhau</w:t>
             </w:r>
           </w:p>
@@ -6262,9 +7015,28 @@
             <w:pPr>
               <w:pStyle w:val="MyTable1"/>
               <w:cnfStyle w:val="000000100000" w:firstRow="0" w:lastRow="0" w:firstColumn="0" w:lastColumn="0" w:oddVBand="0" w:evenVBand="0" w:oddHBand="1" w:evenHBand="0" w:firstRowFirstColumn="0" w:firstRowLastColumn="0" w:lastRowFirstColumn="0" w:lastRowLastColumn="0"/>
-            </w:pPr>
-            <w:r>
-              <w:t>Mật khẩu tài khoản của khách hàng</w:t>
+              <w:rPr>
+                <w:rFonts w:asciiTheme="majorHAnsi" w:hAnsiTheme="majorHAnsi" w:cstheme="majorHAnsi"/>
+                <w:sz w:val="28"/>
+                <w:szCs w:val="28"/>
+              </w:rPr>
+            </w:pPr>
+            <w:r>
+              <w:rPr>
+                <w:rFonts w:asciiTheme="majorHAnsi" w:hAnsiTheme="majorHAnsi" w:cstheme="majorHAnsi"/>
+                <w:sz w:val="28"/>
+                <w:szCs w:val="28"/>
+              </w:rPr>
+              <w:t xml:space="preserve">Mật khẩu tài khoản của </w:t>
+            </w:r>
+            <w:r>
+              <w:rPr>
+                <w:rFonts w:asciiTheme="majorHAnsi" w:hAnsiTheme="majorHAnsi" w:cstheme="majorHAnsi"/>
+                <w:sz w:val="28"/>
+                <w:szCs w:val="28"/>
+              </w:rPr>
+              <w:lastRenderedPageBreak/>
+              <w:t>khách hàng</w:t>
             </w:r>
           </w:p>
         </w:tc>
@@ -6280,6 +7052,11 @@
           <w:p>
             <w:pPr>
               <w:pStyle w:val="MyTable1"/>
+              <w:rPr>
+                <w:rFonts w:asciiTheme="majorHAnsi" w:hAnsiTheme="majorHAnsi" w:cstheme="majorHAnsi"/>
+                <w:sz w:val="28"/>
+                <w:szCs w:val="28"/>
+              </w:rPr>
             </w:pPr>
           </w:p>
         </w:tc>
@@ -6296,8 +7073,18 @@
             <w:pPr>
               <w:pStyle w:val="MyTable1"/>
               <w:cnfStyle w:val="000000000000" w:firstRow="0" w:lastRow="0" w:firstColumn="0" w:lastColumn="0" w:oddVBand="0" w:evenVBand="0" w:oddHBand="0" w:evenHBand="0" w:firstRowFirstColumn="0" w:firstRowLastColumn="0" w:lastRowFirstColumn="0" w:lastRowLastColumn="0"/>
-            </w:pPr>
-            <w:r>
+              <w:rPr>
+                <w:rFonts w:asciiTheme="majorHAnsi" w:hAnsiTheme="majorHAnsi" w:cstheme="majorHAnsi"/>
+                <w:sz w:val="28"/>
+                <w:szCs w:val="28"/>
+              </w:rPr>
+            </w:pPr>
+            <w:r>
+              <w:rPr>
+                <w:rFonts w:asciiTheme="majorHAnsi" w:hAnsiTheme="majorHAnsi" w:cstheme="majorHAnsi"/>
+                <w:sz w:val="28"/>
+                <w:szCs w:val="28"/>
+              </w:rPr>
               <w:t>DiemThuong</w:t>
             </w:r>
           </w:p>
@@ -6316,8 +7103,18 @@
             <w:pPr>
               <w:pStyle w:val="MyTable1"/>
               <w:cnfStyle w:val="000000000000" w:firstRow="0" w:lastRow="0" w:firstColumn="0" w:lastColumn="0" w:oddVBand="0" w:evenVBand="0" w:oddHBand="0" w:evenHBand="0" w:firstRowFirstColumn="0" w:firstRowLastColumn="0" w:lastRowFirstColumn="0" w:lastRowLastColumn="0"/>
-            </w:pPr>
-            <w:r>
+              <w:rPr>
+                <w:rFonts w:asciiTheme="majorHAnsi" w:hAnsiTheme="majorHAnsi" w:cstheme="majorHAnsi"/>
+                <w:sz w:val="28"/>
+                <w:szCs w:val="28"/>
+              </w:rPr>
+            </w:pPr>
+            <w:r>
+              <w:rPr>
+                <w:rFonts w:asciiTheme="majorHAnsi" w:hAnsiTheme="majorHAnsi" w:cstheme="majorHAnsi"/>
+                <w:sz w:val="28"/>
+                <w:szCs w:val="28"/>
+              </w:rPr>
               <w:t>Là số điểm mà khách hàng được thưởng sau mỗi lần đặt phòng thành công</w:t>
             </w:r>
           </w:p>
@@ -6337,8 +7134,18 @@
           <w:p>
             <w:pPr>
               <w:pStyle w:val="MyTable1"/>
-            </w:pPr>
-            <w:r>
+              <w:rPr>
+                <w:rFonts w:asciiTheme="majorHAnsi" w:hAnsiTheme="majorHAnsi" w:cstheme="majorHAnsi"/>
+                <w:sz w:val="28"/>
+                <w:szCs w:val="28"/>
+              </w:rPr>
+            </w:pPr>
+            <w:r>
+              <w:rPr>
+                <w:rFonts w:asciiTheme="majorHAnsi" w:hAnsiTheme="majorHAnsi" w:cstheme="majorHAnsi"/>
+                <w:sz w:val="28"/>
+                <w:szCs w:val="28"/>
+              </w:rPr>
               <w:t>Phương thức</w:t>
             </w:r>
           </w:p>
@@ -6356,8 +7163,18 @@
             <w:pPr>
               <w:pStyle w:val="MyTable1"/>
               <w:cnfStyle w:val="000000100000" w:firstRow="0" w:lastRow="0" w:firstColumn="0" w:lastColumn="0" w:oddVBand="0" w:evenVBand="0" w:oddHBand="1" w:evenHBand="0" w:firstRowFirstColumn="0" w:firstRowLastColumn="0" w:lastRowFirstColumn="0" w:lastRowLastColumn="0"/>
-            </w:pPr>
-            <w:r>
+              <w:rPr>
+                <w:rFonts w:asciiTheme="majorHAnsi" w:hAnsiTheme="majorHAnsi" w:cstheme="majorHAnsi"/>
+                <w:sz w:val="28"/>
+                <w:szCs w:val="28"/>
+              </w:rPr>
+            </w:pPr>
+            <w:r>
+              <w:rPr>
+                <w:rFonts w:asciiTheme="majorHAnsi" w:hAnsiTheme="majorHAnsi" w:cstheme="majorHAnsi"/>
+                <w:sz w:val="28"/>
+                <w:szCs w:val="28"/>
+              </w:rPr>
               <w:t>Tên phương thức</w:t>
             </w:r>
           </w:p>
@@ -6376,8 +7193,18 @@
             <w:pPr>
               <w:pStyle w:val="MyTable1"/>
               <w:cnfStyle w:val="000000100000" w:firstRow="0" w:lastRow="0" w:firstColumn="0" w:lastColumn="0" w:oddVBand="0" w:evenVBand="0" w:oddHBand="1" w:evenHBand="0" w:firstRowFirstColumn="0" w:firstRowLastColumn="0" w:lastRowFirstColumn="0" w:lastRowLastColumn="0"/>
-            </w:pPr>
-            <w:r>
+              <w:rPr>
+                <w:rFonts w:asciiTheme="majorHAnsi" w:hAnsiTheme="majorHAnsi" w:cstheme="majorHAnsi"/>
+                <w:sz w:val="28"/>
+                <w:szCs w:val="28"/>
+              </w:rPr>
+            </w:pPr>
+            <w:r>
+              <w:rPr>
+                <w:rFonts w:asciiTheme="majorHAnsi" w:hAnsiTheme="majorHAnsi" w:cstheme="majorHAnsi"/>
+                <w:sz w:val="28"/>
+                <w:szCs w:val="28"/>
+              </w:rPr>
               <w:t>Mô tả</w:t>
             </w:r>
           </w:p>
@@ -6394,6 +7221,11 @@
           <w:p>
             <w:pPr>
               <w:pStyle w:val="MyTable1"/>
+              <w:rPr>
+                <w:rFonts w:asciiTheme="majorHAnsi" w:hAnsiTheme="majorHAnsi" w:cstheme="majorHAnsi"/>
+                <w:sz w:val="28"/>
+                <w:szCs w:val="28"/>
+              </w:rPr>
             </w:pPr>
           </w:p>
         </w:tc>
@@ -6410,12 +7242,19 @@
             <w:pPr>
               <w:pStyle w:val="MyTable1"/>
               <w:cnfStyle w:val="000000000000" w:firstRow="0" w:lastRow="0" w:firstColumn="0" w:lastColumn="0" w:oddVBand="0" w:evenVBand="0" w:oddHBand="0" w:evenHBand="0" w:firstRowFirstColumn="0" w:firstRowLastColumn="0" w:lastRowFirstColumn="0" w:lastRowLastColumn="0"/>
-            </w:pPr>
-            <w:r>
-              <w:t>KiemTra</w:t>
-            </w:r>
-            <w:r>
-              <w:t>Email</w:t>
+              <w:rPr>
+                <w:rFonts w:asciiTheme="majorHAnsi" w:hAnsiTheme="majorHAnsi" w:cstheme="majorHAnsi"/>
+                <w:sz w:val="28"/>
+                <w:szCs w:val="28"/>
+              </w:rPr>
+            </w:pPr>
+            <w:r>
+              <w:rPr>
+                <w:rFonts w:asciiTheme="majorHAnsi" w:hAnsiTheme="majorHAnsi" w:cstheme="majorHAnsi"/>
+                <w:sz w:val="28"/>
+                <w:szCs w:val="28"/>
+              </w:rPr>
+              <w:t>KiemTraEmail</w:t>
             </w:r>
           </w:p>
         </w:tc>
@@ -6433,8 +7272,18 @@
             <w:pPr>
               <w:pStyle w:val="MyTable1"/>
               <w:cnfStyle w:val="000000000000" w:firstRow="0" w:lastRow="0" w:firstColumn="0" w:lastColumn="0" w:oddVBand="0" w:evenVBand="0" w:oddHBand="0" w:evenHBand="0" w:firstRowFirstColumn="0" w:firstRowLastColumn="0" w:lastRowFirstColumn="0" w:lastRowLastColumn="0"/>
-            </w:pPr>
-            <w:r>
+              <w:rPr>
+                <w:rFonts w:asciiTheme="majorHAnsi" w:hAnsiTheme="majorHAnsi" w:cstheme="majorHAnsi"/>
+                <w:sz w:val="28"/>
+                <w:szCs w:val="28"/>
+              </w:rPr>
+            </w:pPr>
+            <w:r>
+              <w:rPr>
+                <w:rFonts w:asciiTheme="majorHAnsi" w:hAnsiTheme="majorHAnsi" w:cstheme="majorHAnsi"/>
+                <w:sz w:val="28"/>
+                <w:szCs w:val="28"/>
+              </w:rPr>
               <w:t>Email của khách hàng phải là riêng biệt. Email của khách hàng phải hợp lệ, tức là phải có @</w:t>
             </w:r>
           </w:p>
@@ -6454,6 +7303,11 @@
           <w:p>
             <w:pPr>
               <w:pStyle w:val="MyTable1"/>
+              <w:rPr>
+                <w:rFonts w:asciiTheme="majorHAnsi" w:hAnsiTheme="majorHAnsi" w:cstheme="majorHAnsi"/>
+                <w:sz w:val="28"/>
+                <w:szCs w:val="28"/>
+              </w:rPr>
             </w:pPr>
           </w:p>
         </w:tc>
@@ -6470,12 +7324,19 @@
             <w:pPr>
               <w:pStyle w:val="MyTable1"/>
               <w:cnfStyle w:val="000000100000" w:firstRow="0" w:lastRow="0" w:firstColumn="0" w:lastColumn="0" w:oddVBand="0" w:evenVBand="0" w:oddHBand="1" w:evenHBand="0" w:firstRowFirstColumn="0" w:firstRowLastColumn="0" w:lastRowFirstColumn="0" w:lastRowLastColumn="0"/>
-            </w:pPr>
-            <w:r>
-              <w:t>KiemTra</w:t>
-            </w:r>
-            <w:r>
-              <w:t>MatKhau</w:t>
+              <w:rPr>
+                <w:rFonts w:asciiTheme="majorHAnsi" w:hAnsiTheme="majorHAnsi" w:cstheme="majorHAnsi"/>
+                <w:sz w:val="28"/>
+                <w:szCs w:val="28"/>
+              </w:rPr>
+            </w:pPr>
+            <w:r>
+              <w:rPr>
+                <w:rFonts w:asciiTheme="majorHAnsi" w:hAnsiTheme="majorHAnsi" w:cstheme="majorHAnsi"/>
+                <w:sz w:val="28"/>
+                <w:szCs w:val="28"/>
+              </w:rPr>
+              <w:t>KiemTraMatKhau</w:t>
             </w:r>
           </w:p>
         </w:tc>
@@ -6493,8 +7354,18 @@
             <w:pPr>
               <w:pStyle w:val="MyTable1"/>
               <w:cnfStyle w:val="000000100000" w:firstRow="0" w:lastRow="0" w:firstColumn="0" w:lastColumn="0" w:oddVBand="0" w:evenVBand="0" w:oddHBand="1" w:evenHBand="0" w:firstRowFirstColumn="0" w:firstRowLastColumn="0" w:lastRowFirstColumn="0" w:lastRowLastColumn="0"/>
-            </w:pPr>
-            <w:r>
+              <w:rPr>
+                <w:rFonts w:asciiTheme="majorHAnsi" w:hAnsiTheme="majorHAnsi" w:cstheme="majorHAnsi"/>
+                <w:sz w:val="28"/>
+                <w:szCs w:val="28"/>
+              </w:rPr>
+            </w:pPr>
+            <w:r>
+              <w:rPr>
+                <w:rFonts w:asciiTheme="majorHAnsi" w:hAnsiTheme="majorHAnsi" w:cstheme="majorHAnsi"/>
+                <w:sz w:val="28"/>
+                <w:szCs w:val="28"/>
+              </w:rPr>
               <w:t>Mật khẩu của khách hàng không được chứa các kí tự đặc biệt</w:t>
             </w:r>
           </w:p>
@@ -6511,6 +7382,11 @@
           <w:p>
             <w:pPr>
               <w:pStyle w:val="MyTable1"/>
+              <w:rPr>
+                <w:rFonts w:asciiTheme="majorHAnsi" w:hAnsiTheme="majorHAnsi" w:cstheme="majorHAnsi"/>
+                <w:sz w:val="28"/>
+                <w:szCs w:val="28"/>
+              </w:rPr>
             </w:pPr>
           </w:p>
         </w:tc>
@@ -6527,8 +7403,18 @@
             <w:pPr>
               <w:pStyle w:val="MyTable1"/>
               <w:cnfStyle w:val="000000000000" w:firstRow="0" w:lastRow="0" w:firstColumn="0" w:lastColumn="0" w:oddVBand="0" w:evenVBand="0" w:oddHBand="0" w:evenHBand="0" w:firstRowFirstColumn="0" w:firstRowLastColumn="0" w:lastRowFirstColumn="0" w:lastRowLastColumn="0"/>
-            </w:pPr>
-            <w:r>
+              <w:rPr>
+                <w:rFonts w:asciiTheme="majorHAnsi" w:hAnsiTheme="majorHAnsi" w:cstheme="majorHAnsi"/>
+                <w:sz w:val="28"/>
+                <w:szCs w:val="28"/>
+              </w:rPr>
+            </w:pPr>
+            <w:r>
+              <w:rPr>
+                <w:rFonts w:asciiTheme="majorHAnsi" w:hAnsiTheme="majorHAnsi" w:cstheme="majorHAnsi"/>
+                <w:sz w:val="28"/>
+                <w:szCs w:val="28"/>
+              </w:rPr>
               <w:t>CapNhatDiemThuong</w:t>
             </w:r>
           </w:p>
@@ -6547,8 +7433,18 @@
             <w:pPr>
               <w:pStyle w:val="MyTable1"/>
               <w:cnfStyle w:val="000000000000" w:firstRow="0" w:lastRow="0" w:firstColumn="0" w:lastColumn="0" w:oddVBand="0" w:evenVBand="0" w:oddHBand="0" w:evenHBand="0" w:firstRowFirstColumn="0" w:firstRowLastColumn="0" w:lastRowFirstColumn="0" w:lastRowLastColumn="0"/>
-            </w:pPr>
-            <w:r>
+              <w:rPr>
+                <w:rFonts w:asciiTheme="majorHAnsi" w:hAnsiTheme="majorHAnsi" w:cstheme="majorHAnsi"/>
+                <w:sz w:val="28"/>
+                <w:szCs w:val="28"/>
+              </w:rPr>
+            </w:pPr>
+            <w:r>
+              <w:rPr>
+                <w:rFonts w:asciiTheme="majorHAnsi" w:hAnsiTheme="majorHAnsi" w:cstheme="majorHAnsi"/>
+                <w:sz w:val="28"/>
+                <w:szCs w:val="28"/>
+              </w:rPr>
               <w:t>Điểm thưởng của khách hàng sẽ được cập nhật sau mỗi lần đặt phòng thành công</w:t>
             </w:r>
           </w:p>
@@ -6568,6 +7464,11 @@
           <w:p>
             <w:pPr>
               <w:pStyle w:val="MyTable1"/>
+              <w:rPr>
+                <w:rFonts w:asciiTheme="majorHAnsi" w:hAnsiTheme="majorHAnsi" w:cstheme="majorHAnsi"/>
+                <w:sz w:val="28"/>
+                <w:szCs w:val="28"/>
+              </w:rPr>
             </w:pPr>
           </w:p>
         </w:tc>
@@ -6584,8 +7485,18 @@
             <w:pPr>
               <w:pStyle w:val="MyTable1"/>
               <w:cnfStyle w:val="000000100000" w:firstRow="0" w:lastRow="0" w:firstColumn="0" w:lastColumn="0" w:oddVBand="0" w:evenVBand="0" w:oddHBand="1" w:evenHBand="0" w:firstRowFirstColumn="0" w:firstRowLastColumn="0" w:lastRowFirstColumn="0" w:lastRowLastColumn="0"/>
-            </w:pPr>
-            <w:r>
+              <w:rPr>
+                <w:rFonts w:asciiTheme="majorHAnsi" w:hAnsiTheme="majorHAnsi" w:cstheme="majorHAnsi"/>
+                <w:sz w:val="28"/>
+                <w:szCs w:val="28"/>
+              </w:rPr>
+            </w:pPr>
+            <w:r>
+              <w:rPr>
+                <w:rFonts w:asciiTheme="majorHAnsi" w:hAnsiTheme="majorHAnsi" w:cstheme="majorHAnsi"/>
+                <w:sz w:val="28"/>
+                <w:szCs w:val="28"/>
+              </w:rPr>
               <w:t>XemThongTinKH</w:t>
             </w:r>
           </w:p>
@@ -6604,8 +7515,18 @@
             <w:pPr>
               <w:pStyle w:val="MyTable1"/>
               <w:cnfStyle w:val="000000100000" w:firstRow="0" w:lastRow="0" w:firstColumn="0" w:lastColumn="0" w:oddVBand="0" w:evenVBand="0" w:oddHBand="1" w:evenHBand="0" w:firstRowFirstColumn="0" w:firstRowLastColumn="0" w:lastRowFirstColumn="0" w:lastRowLastColumn="0"/>
-            </w:pPr>
-            <w:r>
+              <w:rPr>
+                <w:rFonts w:asciiTheme="majorHAnsi" w:hAnsiTheme="majorHAnsi" w:cstheme="majorHAnsi"/>
+                <w:sz w:val="28"/>
+                <w:szCs w:val="28"/>
+              </w:rPr>
+            </w:pPr>
+            <w:r>
+              <w:rPr>
+                <w:rFonts w:asciiTheme="majorHAnsi" w:hAnsiTheme="majorHAnsi" w:cstheme="majorHAnsi"/>
+                <w:sz w:val="28"/>
+                <w:szCs w:val="28"/>
+              </w:rPr>
               <w:t>Khách hàng có thể xem thông tin cá nhân của mình sau khi đăng nhập thành công</w:t>
             </w:r>
           </w:p>
@@ -6622,6 +7543,11 @@
           <w:p>
             <w:pPr>
               <w:pStyle w:val="MyTable1"/>
+              <w:rPr>
+                <w:rFonts w:asciiTheme="majorHAnsi" w:hAnsiTheme="majorHAnsi" w:cstheme="majorHAnsi"/>
+                <w:sz w:val="28"/>
+                <w:szCs w:val="28"/>
+              </w:rPr>
             </w:pPr>
           </w:p>
         </w:tc>
@@ -6638,8 +7564,18 @@
             <w:pPr>
               <w:pStyle w:val="MyTable1"/>
               <w:cnfStyle w:val="000000000000" w:firstRow="0" w:lastRow="0" w:firstColumn="0" w:lastColumn="0" w:oddVBand="0" w:evenVBand="0" w:oddHBand="0" w:evenHBand="0" w:firstRowFirstColumn="0" w:firstRowLastColumn="0" w:lastRowFirstColumn="0" w:lastRowLastColumn="0"/>
-            </w:pPr>
-            <w:r>
+              <w:rPr>
+                <w:rFonts w:asciiTheme="majorHAnsi" w:hAnsiTheme="majorHAnsi" w:cstheme="majorHAnsi"/>
+                <w:sz w:val="28"/>
+                <w:szCs w:val="28"/>
+              </w:rPr>
+            </w:pPr>
+            <w:r>
+              <w:rPr>
+                <w:rFonts w:asciiTheme="majorHAnsi" w:hAnsiTheme="majorHAnsi" w:cstheme="majorHAnsi"/>
+                <w:sz w:val="28"/>
+                <w:szCs w:val="28"/>
+              </w:rPr>
               <w:t>CapNhatThongTinKH</w:t>
             </w:r>
           </w:p>
@@ -6658,8 +7594,18 @@
             <w:pPr>
               <w:pStyle w:val="MyTable1"/>
               <w:cnfStyle w:val="000000000000" w:firstRow="0" w:lastRow="0" w:firstColumn="0" w:lastColumn="0" w:oddVBand="0" w:evenVBand="0" w:oddHBand="0" w:evenHBand="0" w:firstRowFirstColumn="0" w:firstRowLastColumn="0" w:lastRowFirstColumn="0" w:lastRowLastColumn="0"/>
-            </w:pPr>
-            <w:r>
+              <w:rPr>
+                <w:rFonts w:asciiTheme="majorHAnsi" w:hAnsiTheme="majorHAnsi" w:cstheme="majorHAnsi"/>
+                <w:sz w:val="28"/>
+                <w:szCs w:val="28"/>
+              </w:rPr>
+            </w:pPr>
+            <w:r>
+              <w:rPr>
+                <w:rFonts w:asciiTheme="majorHAnsi" w:hAnsiTheme="majorHAnsi" w:cstheme="majorHAnsi"/>
+                <w:sz w:val="28"/>
+                <w:szCs w:val="28"/>
+              </w:rPr>
               <w:t>Khách hàng có thể cập nhật thông tin cá nhân của mình sau khi đăng nhập thành công</w:t>
             </w:r>
           </w:p>
@@ -6679,6 +7625,11 @@
           <w:p>
             <w:pPr>
               <w:pStyle w:val="MyTable1"/>
+              <w:rPr>
+                <w:rFonts w:asciiTheme="majorHAnsi" w:hAnsiTheme="majorHAnsi" w:cstheme="majorHAnsi"/>
+                <w:sz w:val="28"/>
+                <w:szCs w:val="28"/>
+              </w:rPr>
             </w:pPr>
           </w:p>
         </w:tc>
@@ -6695,8 +7646,18 @@
             <w:pPr>
               <w:pStyle w:val="MyTable1"/>
               <w:cnfStyle w:val="000000100000" w:firstRow="0" w:lastRow="0" w:firstColumn="0" w:lastColumn="0" w:oddVBand="0" w:evenVBand="0" w:oddHBand="1" w:evenHBand="0" w:firstRowFirstColumn="0" w:firstRowLastColumn="0" w:lastRowFirstColumn="0" w:lastRowLastColumn="0"/>
-            </w:pPr>
-            <w:r>
+              <w:rPr>
+                <w:rFonts w:asciiTheme="majorHAnsi" w:hAnsiTheme="majorHAnsi" w:cstheme="majorHAnsi"/>
+                <w:sz w:val="28"/>
+                <w:szCs w:val="28"/>
+              </w:rPr>
+            </w:pPr>
+            <w:r>
+              <w:rPr>
+                <w:rFonts w:asciiTheme="majorHAnsi" w:hAnsiTheme="majorHAnsi" w:cstheme="majorHAnsi"/>
+                <w:sz w:val="28"/>
+                <w:szCs w:val="28"/>
+              </w:rPr>
               <w:t>DangKiTaiKhoan</w:t>
             </w:r>
           </w:p>
@@ -6715,8 +7676,18 @@
             <w:pPr>
               <w:pStyle w:val="MyTable1"/>
               <w:cnfStyle w:val="000000100000" w:firstRow="0" w:lastRow="0" w:firstColumn="0" w:lastColumn="0" w:oddVBand="0" w:evenVBand="0" w:oddHBand="1" w:evenHBand="0" w:firstRowFirstColumn="0" w:firstRowLastColumn="0" w:lastRowFirstColumn="0" w:lastRowLastColumn="0"/>
-            </w:pPr>
-            <w:r>
+              <w:rPr>
+                <w:rFonts w:asciiTheme="majorHAnsi" w:hAnsiTheme="majorHAnsi" w:cstheme="majorHAnsi"/>
+                <w:sz w:val="28"/>
+                <w:szCs w:val="28"/>
+              </w:rPr>
+            </w:pPr>
+            <w:r>
+              <w:rPr>
+                <w:rFonts w:asciiTheme="majorHAnsi" w:hAnsiTheme="majorHAnsi" w:cstheme="majorHAnsi"/>
+                <w:sz w:val="28"/>
+                <w:szCs w:val="28"/>
+              </w:rPr>
               <w:t>Khách hàng có thể đăng kí tài khoản khi chọn chức năng đăng kí thành viên. 1 tài khoản là hợp lệ nếu email chưa tồn tại và mật khẩu hợp lệ</w:t>
             </w:r>
           </w:p>
@@ -6733,6 +7704,11 @@
           <w:p>
             <w:pPr>
               <w:pStyle w:val="MyTable1"/>
+              <w:rPr>
+                <w:rFonts w:asciiTheme="majorHAnsi" w:hAnsiTheme="majorHAnsi" w:cstheme="majorHAnsi"/>
+                <w:sz w:val="28"/>
+                <w:szCs w:val="28"/>
+              </w:rPr>
             </w:pPr>
           </w:p>
         </w:tc>
@@ -6749,8 +7725,18 @@
             <w:pPr>
               <w:pStyle w:val="MyTable1"/>
               <w:cnfStyle w:val="000000000000" w:firstRow="0" w:lastRow="0" w:firstColumn="0" w:lastColumn="0" w:oddVBand="0" w:evenVBand="0" w:oddHBand="0" w:evenHBand="0" w:firstRowFirstColumn="0" w:firstRowLastColumn="0" w:lastRowFirstColumn="0" w:lastRowLastColumn="0"/>
-            </w:pPr>
-            <w:r>
+              <w:rPr>
+                <w:rFonts w:asciiTheme="majorHAnsi" w:hAnsiTheme="majorHAnsi" w:cstheme="majorHAnsi"/>
+                <w:sz w:val="28"/>
+                <w:szCs w:val="28"/>
+              </w:rPr>
+            </w:pPr>
+            <w:r>
+              <w:rPr>
+                <w:rFonts w:asciiTheme="majorHAnsi" w:hAnsiTheme="majorHAnsi" w:cstheme="majorHAnsi"/>
+                <w:sz w:val="28"/>
+                <w:szCs w:val="28"/>
+              </w:rPr>
               <w:t>DoiMatKhau</w:t>
             </w:r>
           </w:p>
@@ -6769,8 +7755,18 @@
             <w:pPr>
               <w:pStyle w:val="MyTable1"/>
               <w:cnfStyle w:val="000000000000" w:firstRow="0" w:lastRow="0" w:firstColumn="0" w:lastColumn="0" w:oddVBand="0" w:evenVBand="0" w:oddHBand="0" w:evenHBand="0" w:firstRowFirstColumn="0" w:firstRowLastColumn="0" w:lastRowFirstColumn="0" w:lastRowLastColumn="0"/>
-            </w:pPr>
-            <w:r>
+              <w:rPr>
+                <w:rFonts w:asciiTheme="majorHAnsi" w:hAnsiTheme="majorHAnsi" w:cstheme="majorHAnsi"/>
+                <w:sz w:val="28"/>
+                <w:szCs w:val="28"/>
+              </w:rPr>
+            </w:pPr>
+            <w:r>
+              <w:rPr>
+                <w:rFonts w:asciiTheme="majorHAnsi" w:hAnsiTheme="majorHAnsi" w:cstheme="majorHAnsi"/>
+                <w:sz w:val="28"/>
+                <w:szCs w:val="28"/>
+              </w:rPr>
               <w:t>Khách hàng có thể đổi mật khẩu khi đăng nhập thành công và nếu khách hàng không quên mật khẩu cũ</w:t>
             </w:r>
           </w:p>
@@ -6790,6 +7786,11 @@
           <w:p>
             <w:pPr>
               <w:pStyle w:val="MyTable1"/>
+              <w:rPr>
+                <w:rFonts w:asciiTheme="majorHAnsi" w:hAnsiTheme="majorHAnsi" w:cstheme="majorHAnsi"/>
+                <w:sz w:val="28"/>
+                <w:szCs w:val="28"/>
+              </w:rPr>
             </w:pPr>
           </w:p>
         </w:tc>
@@ -6806,8 +7807,18 @@
             <w:pPr>
               <w:pStyle w:val="MyTable1"/>
               <w:cnfStyle w:val="000000100000" w:firstRow="0" w:lastRow="0" w:firstColumn="0" w:lastColumn="0" w:oddVBand="0" w:evenVBand="0" w:oddHBand="1" w:evenHBand="0" w:firstRowFirstColumn="0" w:firstRowLastColumn="0" w:lastRowFirstColumn="0" w:lastRowLastColumn="0"/>
-            </w:pPr>
-            <w:r>
+              <w:rPr>
+                <w:rFonts w:asciiTheme="majorHAnsi" w:hAnsiTheme="majorHAnsi" w:cstheme="majorHAnsi"/>
+                <w:sz w:val="28"/>
+                <w:szCs w:val="28"/>
+              </w:rPr>
+            </w:pPr>
+            <w:r>
+              <w:rPr>
+                <w:rFonts w:asciiTheme="majorHAnsi" w:hAnsiTheme="majorHAnsi" w:cstheme="majorHAnsi"/>
+                <w:sz w:val="28"/>
+                <w:szCs w:val="28"/>
+              </w:rPr>
               <w:t>DatLaiMatKhau</w:t>
             </w:r>
           </w:p>
@@ -6826,9 +7837,28 @@
             <w:pPr>
               <w:pStyle w:val="MyTable1"/>
               <w:cnfStyle w:val="000000100000" w:firstRow="0" w:lastRow="0" w:firstColumn="0" w:lastColumn="0" w:oddVBand="0" w:evenVBand="0" w:oddHBand="1" w:evenHBand="0" w:firstRowFirstColumn="0" w:firstRowLastColumn="0" w:lastRowFirstColumn="0" w:lastRowLastColumn="0"/>
-            </w:pPr>
-            <w:r>
-              <w:t>Khách hàng có thể chọn chức năng đặt lại mật khẩu khi khách hàng quên mật khẩu của mình</w:t>
+              <w:rPr>
+                <w:rFonts w:asciiTheme="majorHAnsi" w:hAnsiTheme="majorHAnsi" w:cstheme="majorHAnsi"/>
+                <w:sz w:val="28"/>
+                <w:szCs w:val="28"/>
+              </w:rPr>
+            </w:pPr>
+            <w:r>
+              <w:rPr>
+                <w:rFonts w:asciiTheme="majorHAnsi" w:hAnsiTheme="majorHAnsi" w:cstheme="majorHAnsi"/>
+                <w:sz w:val="28"/>
+                <w:szCs w:val="28"/>
+              </w:rPr>
+              <w:t xml:space="preserve">Khách hàng có thể chọn </w:t>
+            </w:r>
+            <w:r>
+              <w:rPr>
+                <w:rFonts w:asciiTheme="majorHAnsi" w:hAnsiTheme="majorHAnsi" w:cstheme="majorHAnsi"/>
+                <w:sz w:val="28"/>
+                <w:szCs w:val="28"/>
+              </w:rPr>
+              <w:lastRenderedPageBreak/>
+              <w:t>chức năng đặt lại mật khẩu khi khách hàng quên mật khẩu của mình</w:t>
             </w:r>
           </w:p>
         </w:tc>
@@ -6844,6 +7874,11 @@
           <w:p>
             <w:pPr>
               <w:pStyle w:val="MyTable1"/>
+              <w:rPr>
+                <w:rFonts w:asciiTheme="majorHAnsi" w:hAnsiTheme="majorHAnsi" w:cstheme="majorHAnsi"/>
+                <w:sz w:val="28"/>
+                <w:szCs w:val="28"/>
+              </w:rPr>
             </w:pPr>
           </w:p>
         </w:tc>
@@ -6860,8 +7895,18 @@
             <w:pPr>
               <w:pStyle w:val="MyTable1"/>
               <w:cnfStyle w:val="000000000000" w:firstRow="0" w:lastRow="0" w:firstColumn="0" w:lastColumn="0" w:oddVBand="0" w:evenVBand="0" w:oddHBand="0" w:evenHBand="0" w:firstRowFirstColumn="0" w:firstRowLastColumn="0" w:lastRowFirstColumn="0" w:lastRowLastColumn="0"/>
-            </w:pPr>
-            <w:r>
+              <w:rPr>
+                <w:rFonts w:asciiTheme="majorHAnsi" w:hAnsiTheme="majorHAnsi" w:cstheme="majorHAnsi"/>
+                <w:sz w:val="28"/>
+                <w:szCs w:val="28"/>
+              </w:rPr>
+            </w:pPr>
+            <w:r>
+              <w:rPr>
+                <w:rFonts w:asciiTheme="majorHAnsi" w:hAnsiTheme="majorHAnsi" w:cstheme="majorHAnsi"/>
+                <w:sz w:val="28"/>
+                <w:szCs w:val="28"/>
+              </w:rPr>
               <w:t>XemLichSuDatPhongKhachSan</w:t>
             </w:r>
           </w:p>
@@ -6880,8 +7925,18 @@
             <w:pPr>
               <w:pStyle w:val="MyTable1"/>
               <w:cnfStyle w:val="000000000000" w:firstRow="0" w:lastRow="0" w:firstColumn="0" w:lastColumn="0" w:oddVBand="0" w:evenVBand="0" w:oddHBand="0" w:evenHBand="0" w:firstRowFirstColumn="0" w:firstRowLastColumn="0" w:lastRowFirstColumn="0" w:lastRowLastColumn="0"/>
-            </w:pPr>
-            <w:r>
+              <w:rPr>
+                <w:rFonts w:asciiTheme="majorHAnsi" w:hAnsiTheme="majorHAnsi" w:cstheme="majorHAnsi"/>
+                <w:sz w:val="28"/>
+                <w:szCs w:val="28"/>
+              </w:rPr>
+            </w:pPr>
+            <w:r>
+              <w:rPr>
+                <w:rFonts w:asciiTheme="majorHAnsi" w:hAnsiTheme="majorHAnsi" w:cstheme="majorHAnsi"/>
+                <w:sz w:val="28"/>
+                <w:szCs w:val="28"/>
+              </w:rPr>
               <w:t>Khách hàng có thể xem lịch sử đặt phòng khách sạn của mình. Thông tin bao gồm ngày nhận phòng, ngày trả phòng, điểm thưởng, tổng tiền</w:t>
             </w:r>
           </w:p>
@@ -6901,8 +7956,18 @@
           <w:p>
             <w:pPr>
               <w:pStyle w:val="MyTable1"/>
-            </w:pPr>
-            <w:r>
+              <w:rPr>
+                <w:rFonts w:asciiTheme="majorHAnsi" w:hAnsiTheme="majorHAnsi" w:cstheme="majorHAnsi"/>
+                <w:sz w:val="28"/>
+                <w:szCs w:val="28"/>
+              </w:rPr>
+            </w:pPr>
+            <w:r>
+              <w:rPr>
+                <w:rFonts w:asciiTheme="majorHAnsi" w:hAnsiTheme="majorHAnsi" w:cstheme="majorHAnsi"/>
+                <w:sz w:val="28"/>
+                <w:szCs w:val="28"/>
+              </w:rPr>
               <w:t>Quan hệ</w:t>
             </w:r>
           </w:p>
@@ -6920,8 +7985,18 @@
             <w:pPr>
               <w:pStyle w:val="MyTable1"/>
               <w:cnfStyle w:val="000000100000" w:firstRow="0" w:lastRow="0" w:firstColumn="0" w:lastColumn="0" w:oddVBand="0" w:evenVBand="0" w:oddHBand="1" w:evenHBand="0" w:firstRowFirstColumn="0" w:firstRowLastColumn="0" w:lastRowFirstColumn="0" w:lastRowLastColumn="0"/>
-            </w:pPr>
-            <w:r>
+              <w:rPr>
+                <w:rFonts w:asciiTheme="majorHAnsi" w:hAnsiTheme="majorHAnsi" w:cstheme="majorHAnsi"/>
+                <w:sz w:val="28"/>
+                <w:szCs w:val="28"/>
+              </w:rPr>
+            </w:pPr>
+            <w:r>
+              <w:rPr>
+                <w:rFonts w:asciiTheme="majorHAnsi" w:hAnsiTheme="majorHAnsi" w:cstheme="majorHAnsi"/>
+                <w:sz w:val="28"/>
+                <w:szCs w:val="28"/>
+              </w:rPr>
               <w:t>Tên lớp</w:t>
             </w:r>
           </w:p>
@@ -6940,8 +8015,18 @@
             <w:pPr>
               <w:pStyle w:val="MyTable1"/>
               <w:cnfStyle w:val="000000100000" w:firstRow="0" w:lastRow="0" w:firstColumn="0" w:lastColumn="0" w:oddVBand="0" w:evenVBand="0" w:oddHBand="1" w:evenHBand="0" w:firstRowFirstColumn="0" w:firstRowLastColumn="0" w:lastRowFirstColumn="0" w:lastRowLastColumn="0"/>
-            </w:pPr>
-            <w:r>
+              <w:rPr>
+                <w:rFonts w:asciiTheme="majorHAnsi" w:hAnsiTheme="majorHAnsi" w:cstheme="majorHAnsi"/>
+                <w:sz w:val="28"/>
+                <w:szCs w:val="28"/>
+              </w:rPr>
+            </w:pPr>
+            <w:r>
+              <w:rPr>
+                <w:rFonts w:asciiTheme="majorHAnsi" w:hAnsiTheme="majorHAnsi" w:cstheme="majorHAnsi"/>
+                <w:sz w:val="28"/>
+                <w:szCs w:val="28"/>
+              </w:rPr>
               <w:t>Mô tả</w:t>
             </w:r>
           </w:p>
@@ -6958,6 +8043,11 @@
           <w:p>
             <w:pPr>
               <w:pStyle w:val="MyTable1"/>
+              <w:rPr>
+                <w:rFonts w:asciiTheme="majorHAnsi" w:hAnsiTheme="majorHAnsi" w:cstheme="majorHAnsi"/>
+                <w:sz w:val="28"/>
+                <w:szCs w:val="28"/>
+              </w:rPr>
             </w:pPr>
           </w:p>
         </w:tc>
@@ -6974,8 +8064,18 @@
             <w:pPr>
               <w:pStyle w:val="MyTable1"/>
               <w:cnfStyle w:val="000000000000" w:firstRow="0" w:lastRow="0" w:firstColumn="0" w:lastColumn="0" w:oddVBand="0" w:evenVBand="0" w:oddHBand="0" w:evenHBand="0" w:firstRowFirstColumn="0" w:firstRowLastColumn="0" w:lastRowFirstColumn="0" w:lastRowLastColumn="0"/>
-            </w:pPr>
-            <w:r>
+              <w:rPr>
+                <w:rFonts w:asciiTheme="majorHAnsi" w:hAnsiTheme="majorHAnsi" w:cstheme="majorHAnsi"/>
+                <w:sz w:val="28"/>
+                <w:szCs w:val="28"/>
+              </w:rPr>
+            </w:pPr>
+            <w:r>
+              <w:rPr>
+                <w:rFonts w:asciiTheme="majorHAnsi" w:hAnsiTheme="majorHAnsi" w:cstheme="majorHAnsi"/>
+                <w:sz w:val="28"/>
+                <w:szCs w:val="28"/>
+              </w:rPr>
               <w:t>KHACHHANG</w:t>
             </w:r>
           </w:p>
@@ -6994,17 +8094,42 @@
             <w:pPr>
               <w:pStyle w:val="MyTable1"/>
               <w:cnfStyle w:val="000000000000" w:firstRow="0" w:lastRow="0" w:firstColumn="0" w:lastColumn="0" w:oddVBand="0" w:evenVBand="0" w:oddHBand="0" w:evenHBand="0" w:firstRowFirstColumn="0" w:firstRowLastColumn="0" w:lastRowFirstColumn="0" w:lastRowLastColumn="0"/>
-            </w:pPr>
-            <w:r>
+              <w:rPr>
+                <w:rFonts w:asciiTheme="majorHAnsi" w:hAnsiTheme="majorHAnsi" w:cstheme="majorHAnsi"/>
+                <w:sz w:val="28"/>
+                <w:szCs w:val="28"/>
+              </w:rPr>
+            </w:pPr>
+            <w:r>
+              <w:rPr>
+                <w:rFonts w:asciiTheme="majorHAnsi" w:hAnsiTheme="majorHAnsi" w:cstheme="majorHAnsi"/>
+                <w:sz w:val="28"/>
+                <w:szCs w:val="28"/>
+              </w:rPr>
               <w:t>Mỗ</w:t>
             </w:r>
             <w:r>
+              <w:rPr>
+                <w:rFonts w:asciiTheme="majorHAnsi" w:hAnsiTheme="majorHAnsi" w:cstheme="majorHAnsi"/>
+                <w:sz w:val="28"/>
+                <w:szCs w:val="28"/>
+              </w:rPr>
               <w:t>i khách hàng có</w:t>
             </w:r>
             <w:r>
+              <w:rPr>
+                <w:rFonts w:asciiTheme="majorHAnsi" w:hAnsiTheme="majorHAnsi" w:cstheme="majorHAnsi"/>
+                <w:sz w:val="28"/>
+                <w:szCs w:val="28"/>
+              </w:rPr>
               <w:t xml:space="preserve"> </w:t>
             </w:r>
             <w:r>
+              <w:rPr>
+                <w:rFonts w:asciiTheme="majorHAnsi" w:hAnsiTheme="majorHAnsi" w:cstheme="majorHAnsi"/>
+                <w:sz w:val="28"/>
+                <w:szCs w:val="28"/>
+              </w:rPr>
               <w:t xml:space="preserve">thể không hoặc chỉ có 1 tài khoản, mỗi tài khoản chỉ thuộc về 1 khách hàng </w:t>
             </w:r>
           </w:p>
@@ -7062,8 +8187,18 @@
           <w:p>
             <w:pPr>
               <w:pStyle w:val="MyTable1"/>
-            </w:pPr>
-            <w:r>
+              <w:rPr>
+                <w:rFonts w:asciiTheme="majorHAnsi" w:hAnsiTheme="majorHAnsi" w:cstheme="majorHAnsi"/>
+                <w:sz w:val="28"/>
+                <w:szCs w:val="28"/>
+              </w:rPr>
+            </w:pPr>
+            <w:r>
+              <w:rPr>
+                <w:rFonts w:asciiTheme="majorHAnsi" w:hAnsiTheme="majorHAnsi" w:cstheme="majorHAnsi"/>
+                <w:sz w:val="28"/>
+                <w:szCs w:val="28"/>
+              </w:rPr>
               <w:t>Tên class</w:t>
             </w:r>
           </w:p>
@@ -7085,8 +8220,18 @@
             <w:pPr>
               <w:pStyle w:val="MyTable1"/>
               <w:cnfStyle w:val="100000000000" w:firstRow="1" w:lastRow="0" w:firstColumn="0" w:lastColumn="0" w:oddVBand="0" w:evenVBand="0" w:oddHBand="0" w:evenHBand="0" w:firstRowFirstColumn="0" w:firstRowLastColumn="0" w:lastRowFirstColumn="0" w:lastRowLastColumn="0"/>
-            </w:pPr>
-            <w:r>
+              <w:rPr>
+                <w:rFonts w:asciiTheme="majorHAnsi" w:hAnsiTheme="majorHAnsi" w:cstheme="majorHAnsi"/>
+                <w:sz w:val="28"/>
+                <w:szCs w:val="28"/>
+              </w:rPr>
+            </w:pPr>
+            <w:r>
+              <w:rPr>
+                <w:rFonts w:asciiTheme="majorHAnsi" w:hAnsiTheme="majorHAnsi" w:cstheme="majorHAnsi"/>
+                <w:sz w:val="28"/>
+                <w:szCs w:val="28"/>
+              </w:rPr>
               <w:t>LOAIKH</w:t>
             </w:r>
           </w:p>
@@ -7106,12 +8251,19 @@
             <w:pPr>
               <w:pStyle w:val="MyTable1"/>
               <w:cnfStyle w:val="100000000000" w:firstRow="1" w:lastRow="0" w:firstColumn="0" w:lastColumn="0" w:oddVBand="0" w:evenVBand="0" w:oddHBand="0" w:evenHBand="0" w:firstRowFirstColumn="0" w:firstRowLastColumn="0" w:lastRowFirstColumn="0" w:lastRowLastColumn="0"/>
-            </w:pPr>
-            <w:r>
-              <w:t>Mã số</w:t>
-            </w:r>
-            <w:r>
-              <w:t>: CLS_</w:t>
+              <w:rPr>
+                <w:rFonts w:asciiTheme="majorHAnsi" w:hAnsiTheme="majorHAnsi" w:cstheme="majorHAnsi"/>
+                <w:sz w:val="28"/>
+                <w:szCs w:val="28"/>
+              </w:rPr>
+            </w:pPr>
+            <w:r>
+              <w:rPr>
+                <w:rFonts w:asciiTheme="majorHAnsi" w:hAnsiTheme="majorHAnsi" w:cstheme="majorHAnsi"/>
+                <w:sz w:val="28"/>
+                <w:szCs w:val="28"/>
+              </w:rPr>
+              <w:t>Mã số: CLS_</w:t>
             </w:r>
           </w:p>
         </w:tc>
@@ -7137,6 +8289,11 @@
           <w:p>
             <w:pPr>
               <w:pStyle w:val="MyTable1"/>
+              <w:rPr>
+                <w:rFonts w:asciiTheme="majorHAnsi" w:hAnsiTheme="majorHAnsi" w:cstheme="majorHAnsi"/>
+                <w:sz w:val="28"/>
+                <w:szCs w:val="28"/>
+              </w:rPr>
             </w:pPr>
           </w:p>
         </w:tc>
@@ -7157,6 +8314,11 @@
             <w:pPr>
               <w:pStyle w:val="MyTable1"/>
               <w:cnfStyle w:val="000000100000" w:firstRow="0" w:lastRow="0" w:firstColumn="0" w:lastColumn="0" w:oddVBand="0" w:evenVBand="0" w:oddHBand="1" w:evenHBand="0" w:firstRowFirstColumn="0" w:firstRowLastColumn="0" w:lastRowFirstColumn="0" w:lastRowLastColumn="0"/>
+              <w:rPr>
+                <w:rFonts w:asciiTheme="majorHAnsi" w:hAnsiTheme="majorHAnsi" w:cstheme="majorHAnsi"/>
+                <w:sz w:val="28"/>
+                <w:szCs w:val="28"/>
+              </w:rPr>
             </w:pPr>
           </w:p>
         </w:tc>
@@ -7176,20 +8338,25 @@
               <w:pStyle w:val="MyTable1"/>
               <w:cnfStyle w:val="000000100000" w:firstRow="0" w:lastRow="0" w:firstColumn="0" w:lastColumn="0" w:oddVBand="0" w:evenVBand="0" w:oddHBand="1" w:evenHBand="0" w:firstRowFirstColumn="0" w:firstRowLastColumn="0" w:lastRowFirstColumn="0" w:lastRowLastColumn="0"/>
               <w:rPr>
+                <w:rFonts w:asciiTheme="majorHAnsi" w:hAnsiTheme="majorHAnsi" w:cstheme="majorHAnsi"/>
+                <w:sz w:val="28"/>
+                <w:szCs w:val="28"/>
                 <w:lang w:val="vi-VN"/>
               </w:rPr>
             </w:pPr>
             <w:r>
-              <w:t>Tham chiế</w:t>
-            </w:r>
-            <w:r>
-              <w:t>u: [UCCN-</w:t>
-            </w:r>
-            <w:r>
-              <w:t>]</w:t>
-            </w:r>
-            <w:r>
-              <w:rPr>
+              <w:rPr>
+                <w:rFonts w:asciiTheme="majorHAnsi" w:hAnsiTheme="majorHAnsi" w:cstheme="majorHAnsi"/>
+                <w:sz w:val="28"/>
+                <w:szCs w:val="28"/>
+              </w:rPr>
+              <w:t>Tham chiếu: [UCCN-]</w:t>
+            </w:r>
+            <w:r>
+              <w:rPr>
+                <w:rFonts w:asciiTheme="majorHAnsi" w:hAnsiTheme="majorHAnsi" w:cstheme="majorHAnsi"/>
+                <w:sz w:val="28"/>
+                <w:szCs w:val="28"/>
                 <w:lang w:val="vi-VN"/>
               </w:rPr>
               <w:t xml:space="preserve"> </w:t>
@@ -7210,8 +8377,18 @@
           <w:p>
             <w:pPr>
               <w:pStyle w:val="MyTable1"/>
-            </w:pPr>
-            <w:r>
+              <w:rPr>
+                <w:rFonts w:asciiTheme="majorHAnsi" w:hAnsiTheme="majorHAnsi" w:cstheme="majorHAnsi"/>
+                <w:sz w:val="28"/>
+                <w:szCs w:val="28"/>
+              </w:rPr>
+            </w:pPr>
+            <w:r>
+              <w:rPr>
+                <w:rFonts w:asciiTheme="majorHAnsi" w:hAnsiTheme="majorHAnsi" w:cstheme="majorHAnsi"/>
+                <w:sz w:val="28"/>
+                <w:szCs w:val="28"/>
+              </w:rPr>
               <w:t>Mô tả</w:t>
             </w:r>
           </w:p>
@@ -7229,18 +8406,28 @@
             <w:pPr>
               <w:pStyle w:val="MyTable1"/>
               <w:cnfStyle w:val="000000000000" w:firstRow="0" w:lastRow="0" w:firstColumn="0" w:lastColumn="0" w:oddVBand="0" w:evenVBand="0" w:oddHBand="0" w:evenHBand="0" w:firstRowFirstColumn="0" w:firstRowLastColumn="0" w:lastRowFirstColumn="0" w:lastRowLastColumn="0"/>
-            </w:pPr>
-            <w:r>
-              <w:rPr>
+              <w:rPr>
+                <w:rFonts w:asciiTheme="majorHAnsi" w:hAnsiTheme="majorHAnsi" w:cstheme="majorHAnsi"/>
+                <w:sz w:val="28"/>
+                <w:szCs w:val="28"/>
+              </w:rPr>
+            </w:pPr>
+            <w:r>
+              <w:rPr>
+                <w:rFonts w:asciiTheme="majorHAnsi" w:hAnsiTheme="majorHAnsi" w:cstheme="majorHAnsi"/>
+                <w:sz w:val="28"/>
+                <w:szCs w:val="28"/>
                 <w:lang w:val="vi-VN"/>
               </w:rPr>
               <w:t xml:space="preserve">Lưu trữ thông tin </w:t>
             </w:r>
             <w:r>
-              <w:t xml:space="preserve">loại </w:t>
-            </w:r>
-            <w:r>
-              <w:t>khách hàng</w:t>
+              <w:rPr>
+                <w:rFonts w:asciiTheme="majorHAnsi" w:hAnsiTheme="majorHAnsi" w:cstheme="majorHAnsi"/>
+                <w:sz w:val="28"/>
+                <w:szCs w:val="28"/>
+              </w:rPr>
+              <w:t>loại khách hàng</w:t>
             </w:r>
           </w:p>
         </w:tc>
@@ -7262,8 +8449,18 @@
           <w:p>
             <w:pPr>
               <w:pStyle w:val="MyTable1"/>
-            </w:pPr>
-            <w:r>
+              <w:rPr>
+                <w:rFonts w:asciiTheme="majorHAnsi" w:hAnsiTheme="majorHAnsi" w:cstheme="majorHAnsi"/>
+                <w:sz w:val="28"/>
+                <w:szCs w:val="28"/>
+              </w:rPr>
+            </w:pPr>
+            <w:r>
+              <w:rPr>
+                <w:rFonts w:asciiTheme="majorHAnsi" w:hAnsiTheme="majorHAnsi" w:cstheme="majorHAnsi"/>
+                <w:sz w:val="28"/>
+                <w:szCs w:val="28"/>
+              </w:rPr>
               <w:t>Thuộc tính</w:t>
             </w:r>
           </w:p>
@@ -7281,8 +8478,18 @@
             <w:pPr>
               <w:pStyle w:val="MyTable1"/>
               <w:cnfStyle w:val="000000100000" w:firstRow="0" w:lastRow="0" w:firstColumn="0" w:lastColumn="0" w:oddVBand="0" w:evenVBand="0" w:oddHBand="1" w:evenHBand="0" w:firstRowFirstColumn="0" w:firstRowLastColumn="0" w:lastRowFirstColumn="0" w:lastRowLastColumn="0"/>
-            </w:pPr>
-            <w:r>
+              <w:rPr>
+                <w:rFonts w:asciiTheme="majorHAnsi" w:hAnsiTheme="majorHAnsi" w:cstheme="majorHAnsi"/>
+                <w:sz w:val="28"/>
+                <w:szCs w:val="28"/>
+              </w:rPr>
+            </w:pPr>
+            <w:r>
+              <w:rPr>
+                <w:rFonts w:asciiTheme="majorHAnsi" w:hAnsiTheme="majorHAnsi" w:cstheme="majorHAnsi"/>
+                <w:sz w:val="28"/>
+                <w:szCs w:val="28"/>
+              </w:rPr>
               <w:t>Tên thuộc tính</w:t>
             </w:r>
           </w:p>
@@ -7301,8 +8508,18 @@
             <w:pPr>
               <w:pStyle w:val="MyTable1"/>
               <w:cnfStyle w:val="000000100000" w:firstRow="0" w:lastRow="0" w:firstColumn="0" w:lastColumn="0" w:oddVBand="0" w:evenVBand="0" w:oddHBand="1" w:evenHBand="0" w:firstRowFirstColumn="0" w:firstRowLastColumn="0" w:lastRowFirstColumn="0" w:lastRowLastColumn="0"/>
-            </w:pPr>
-            <w:r>
+              <w:rPr>
+                <w:rFonts w:asciiTheme="majorHAnsi" w:hAnsiTheme="majorHAnsi" w:cstheme="majorHAnsi"/>
+                <w:sz w:val="28"/>
+                <w:szCs w:val="28"/>
+              </w:rPr>
+            </w:pPr>
+            <w:r>
+              <w:rPr>
+                <w:rFonts w:asciiTheme="majorHAnsi" w:hAnsiTheme="majorHAnsi" w:cstheme="majorHAnsi"/>
+                <w:sz w:val="28"/>
+                <w:szCs w:val="28"/>
+              </w:rPr>
               <w:t>Mô tả</w:t>
             </w:r>
           </w:p>
@@ -7319,6 +8536,11 @@
           <w:p>
             <w:pPr>
               <w:pStyle w:val="MyTable1"/>
+              <w:rPr>
+                <w:rFonts w:asciiTheme="majorHAnsi" w:hAnsiTheme="majorHAnsi" w:cstheme="majorHAnsi"/>
+                <w:sz w:val="28"/>
+                <w:szCs w:val="28"/>
+              </w:rPr>
             </w:pPr>
           </w:p>
         </w:tc>
@@ -7335,8 +8557,18 @@
             <w:pPr>
               <w:pStyle w:val="MyTable1"/>
               <w:cnfStyle w:val="000000000000" w:firstRow="0" w:lastRow="0" w:firstColumn="0" w:lastColumn="0" w:oddVBand="0" w:evenVBand="0" w:oddHBand="0" w:evenHBand="0" w:firstRowFirstColumn="0" w:firstRowLastColumn="0" w:lastRowFirstColumn="0" w:lastRowLastColumn="0"/>
-            </w:pPr>
-            <w:r>
+              <w:rPr>
+                <w:rFonts w:asciiTheme="majorHAnsi" w:hAnsiTheme="majorHAnsi" w:cstheme="majorHAnsi"/>
+                <w:sz w:val="28"/>
+                <w:szCs w:val="28"/>
+              </w:rPr>
+            </w:pPr>
+            <w:r>
+              <w:rPr>
+                <w:rFonts w:asciiTheme="majorHAnsi" w:hAnsiTheme="majorHAnsi" w:cstheme="majorHAnsi"/>
+                <w:sz w:val="28"/>
+                <w:szCs w:val="28"/>
+              </w:rPr>
               <w:t>MaLoai</w:t>
             </w:r>
           </w:p>
@@ -7355,11 +8587,26 @@
             <w:pPr>
               <w:pStyle w:val="MyTable1"/>
               <w:cnfStyle w:val="000000000000" w:firstRow="0" w:lastRow="0" w:firstColumn="0" w:lastColumn="0" w:oddVBand="0" w:evenVBand="0" w:oddHBand="0" w:evenHBand="0" w:firstRowFirstColumn="0" w:firstRowLastColumn="0" w:lastRowFirstColumn="0" w:lastRowLastColumn="0"/>
-            </w:pPr>
-            <w:r>
+              <w:rPr>
+                <w:rFonts w:asciiTheme="majorHAnsi" w:hAnsiTheme="majorHAnsi" w:cstheme="majorHAnsi"/>
+                <w:sz w:val="28"/>
+                <w:szCs w:val="28"/>
+              </w:rPr>
+            </w:pPr>
+            <w:r>
+              <w:rPr>
+                <w:rFonts w:asciiTheme="majorHAnsi" w:hAnsiTheme="majorHAnsi" w:cstheme="majorHAnsi"/>
+                <w:sz w:val="28"/>
+                <w:szCs w:val="28"/>
+              </w:rPr>
               <w:t>Mỗi loại khách hàng</w:t>
             </w:r>
             <w:r>
+              <w:rPr>
+                <w:rFonts w:asciiTheme="majorHAnsi" w:hAnsiTheme="majorHAnsi" w:cstheme="majorHAnsi"/>
+                <w:sz w:val="28"/>
+                <w:szCs w:val="28"/>
+              </w:rPr>
               <w:t xml:space="preserve"> có 1 mã loại</w:t>
             </w:r>
           </w:p>
@@ -7380,6 +8627,9 @@
             <w:pPr>
               <w:pStyle w:val="MyTable1"/>
               <w:rPr>
+                <w:rFonts w:asciiTheme="majorHAnsi" w:hAnsiTheme="majorHAnsi" w:cstheme="majorHAnsi"/>
+                <w:sz w:val="28"/>
+                <w:szCs w:val="28"/>
                 <w:lang w:val="vi-VN"/>
               </w:rPr>
             </w:pPr>
@@ -7398,8 +8648,18 @@
             <w:pPr>
               <w:pStyle w:val="MyTable1"/>
               <w:cnfStyle w:val="000000100000" w:firstRow="0" w:lastRow="0" w:firstColumn="0" w:lastColumn="0" w:oddVBand="0" w:evenVBand="0" w:oddHBand="1" w:evenHBand="0" w:firstRowFirstColumn="0" w:firstRowLastColumn="0" w:lastRowFirstColumn="0" w:lastRowLastColumn="0"/>
-            </w:pPr>
-            <w:r>
+              <w:rPr>
+                <w:rFonts w:asciiTheme="majorHAnsi" w:hAnsiTheme="majorHAnsi" w:cstheme="majorHAnsi"/>
+                <w:sz w:val="28"/>
+                <w:szCs w:val="28"/>
+              </w:rPr>
+            </w:pPr>
+            <w:r>
+              <w:rPr>
+                <w:rFonts w:asciiTheme="majorHAnsi" w:hAnsiTheme="majorHAnsi" w:cstheme="majorHAnsi"/>
+                <w:sz w:val="28"/>
+                <w:szCs w:val="28"/>
+              </w:rPr>
               <w:t>TenLoai</w:t>
             </w:r>
           </w:p>
@@ -7418,13 +8678,19 @@
             <w:pPr>
               <w:pStyle w:val="MyTable1"/>
               <w:cnfStyle w:val="000000100000" w:firstRow="0" w:lastRow="0" w:firstColumn="0" w:lastColumn="0" w:oddVBand="0" w:evenVBand="0" w:oddHBand="1" w:evenHBand="0" w:firstRowFirstColumn="0" w:firstRowLastColumn="0" w:lastRowFirstColumn="0" w:lastRowLastColumn="0"/>
-            </w:pPr>
-            <w:r>
-              <w:t xml:space="preserve">Là tên loại khách hàng, có thể là khách hàng VIP hoặc khách hàng </w:t>
-            </w:r>
-            <w:r>
-              <w:lastRenderedPageBreak/>
-              <w:t>thường</w:t>
+              <w:rPr>
+                <w:rFonts w:asciiTheme="majorHAnsi" w:hAnsiTheme="majorHAnsi" w:cstheme="majorHAnsi"/>
+                <w:sz w:val="28"/>
+                <w:szCs w:val="28"/>
+              </w:rPr>
+            </w:pPr>
+            <w:r>
+              <w:rPr>
+                <w:rFonts w:asciiTheme="majorHAnsi" w:hAnsiTheme="majorHAnsi" w:cstheme="majorHAnsi"/>
+                <w:sz w:val="28"/>
+                <w:szCs w:val="28"/>
+              </w:rPr>
+              <w:t>Là tên loại khách hàng, có thể là khách hàng VIP hoặc khách hàng thường</w:t>
             </w:r>
           </w:p>
         </w:tc>
@@ -7440,9 +8706,18 @@
           <w:p>
             <w:pPr>
               <w:pStyle w:val="MyTable1"/>
-            </w:pPr>
-            <w:r>
-              <w:lastRenderedPageBreak/>
+              <w:rPr>
+                <w:rFonts w:asciiTheme="majorHAnsi" w:hAnsiTheme="majorHAnsi" w:cstheme="majorHAnsi"/>
+                <w:sz w:val="28"/>
+                <w:szCs w:val="28"/>
+              </w:rPr>
+            </w:pPr>
+            <w:r>
+              <w:rPr>
+                <w:rFonts w:asciiTheme="majorHAnsi" w:hAnsiTheme="majorHAnsi" w:cstheme="majorHAnsi"/>
+                <w:sz w:val="28"/>
+                <w:szCs w:val="28"/>
+              </w:rPr>
               <w:t>Phương thức</w:t>
             </w:r>
           </w:p>
@@ -7460,8 +8735,18 @@
             <w:pPr>
               <w:pStyle w:val="MyTable1"/>
               <w:cnfStyle w:val="000000000000" w:firstRow="0" w:lastRow="0" w:firstColumn="0" w:lastColumn="0" w:oddVBand="0" w:evenVBand="0" w:oddHBand="0" w:evenHBand="0" w:firstRowFirstColumn="0" w:firstRowLastColumn="0" w:lastRowFirstColumn="0" w:lastRowLastColumn="0"/>
-            </w:pPr>
-            <w:r>
+              <w:rPr>
+                <w:rFonts w:asciiTheme="majorHAnsi" w:hAnsiTheme="majorHAnsi" w:cstheme="majorHAnsi"/>
+                <w:sz w:val="28"/>
+                <w:szCs w:val="28"/>
+              </w:rPr>
+            </w:pPr>
+            <w:r>
+              <w:rPr>
+                <w:rFonts w:asciiTheme="majorHAnsi" w:hAnsiTheme="majorHAnsi" w:cstheme="majorHAnsi"/>
+                <w:sz w:val="28"/>
+                <w:szCs w:val="28"/>
+              </w:rPr>
               <w:t>Tên phương thức</w:t>
             </w:r>
           </w:p>
@@ -7480,8 +8765,18 @@
             <w:pPr>
               <w:pStyle w:val="MyTable1"/>
               <w:cnfStyle w:val="000000000000" w:firstRow="0" w:lastRow="0" w:firstColumn="0" w:lastColumn="0" w:oddVBand="0" w:evenVBand="0" w:oddHBand="0" w:evenHBand="0" w:firstRowFirstColumn="0" w:firstRowLastColumn="0" w:lastRowFirstColumn="0" w:lastRowLastColumn="0"/>
-            </w:pPr>
-            <w:r>
+              <w:rPr>
+                <w:rFonts w:asciiTheme="majorHAnsi" w:hAnsiTheme="majorHAnsi" w:cstheme="majorHAnsi"/>
+                <w:sz w:val="28"/>
+                <w:szCs w:val="28"/>
+              </w:rPr>
+            </w:pPr>
+            <w:r>
+              <w:rPr>
+                <w:rFonts w:asciiTheme="majorHAnsi" w:hAnsiTheme="majorHAnsi" w:cstheme="majorHAnsi"/>
+                <w:sz w:val="28"/>
+                <w:szCs w:val="28"/>
+              </w:rPr>
               <w:t>Mô tả</w:t>
             </w:r>
           </w:p>
@@ -7501,6 +8796,11 @@
           <w:p>
             <w:pPr>
               <w:pStyle w:val="MyTable1"/>
+              <w:rPr>
+                <w:rFonts w:asciiTheme="majorHAnsi" w:hAnsiTheme="majorHAnsi" w:cstheme="majorHAnsi"/>
+                <w:sz w:val="28"/>
+                <w:szCs w:val="28"/>
+              </w:rPr>
             </w:pPr>
           </w:p>
         </w:tc>
@@ -7517,8 +8817,18 @@
             <w:pPr>
               <w:pStyle w:val="MyTable1"/>
               <w:cnfStyle w:val="000000100000" w:firstRow="0" w:lastRow="0" w:firstColumn="0" w:lastColumn="0" w:oddVBand="0" w:evenVBand="0" w:oddHBand="1" w:evenHBand="0" w:firstRowFirstColumn="0" w:firstRowLastColumn="0" w:lastRowFirstColumn="0" w:lastRowLastColumn="0"/>
-            </w:pPr>
-            <w:r>
+              <w:rPr>
+                <w:rFonts w:asciiTheme="majorHAnsi" w:hAnsiTheme="majorHAnsi" w:cstheme="majorHAnsi"/>
+                <w:sz w:val="28"/>
+                <w:szCs w:val="28"/>
+              </w:rPr>
+            </w:pPr>
+            <w:r>
+              <w:rPr>
+                <w:rFonts w:asciiTheme="majorHAnsi" w:hAnsiTheme="majorHAnsi" w:cstheme="majorHAnsi"/>
+                <w:sz w:val="28"/>
+                <w:szCs w:val="28"/>
+              </w:rPr>
               <w:t>Không có</w:t>
             </w:r>
           </w:p>
@@ -7537,8 +8847,18 @@
             <w:pPr>
               <w:pStyle w:val="MyTable1"/>
               <w:cnfStyle w:val="000000100000" w:firstRow="0" w:lastRow="0" w:firstColumn="0" w:lastColumn="0" w:oddVBand="0" w:evenVBand="0" w:oddHBand="1" w:evenHBand="0" w:firstRowFirstColumn="0" w:firstRowLastColumn="0" w:lastRowFirstColumn="0" w:lastRowLastColumn="0"/>
-            </w:pPr>
-            <w:r>
+              <w:rPr>
+                <w:rFonts w:asciiTheme="majorHAnsi" w:hAnsiTheme="majorHAnsi" w:cstheme="majorHAnsi"/>
+                <w:sz w:val="28"/>
+                <w:szCs w:val="28"/>
+              </w:rPr>
+            </w:pPr>
+            <w:r>
+              <w:rPr>
+                <w:rFonts w:asciiTheme="majorHAnsi" w:hAnsiTheme="majorHAnsi" w:cstheme="majorHAnsi"/>
+                <w:sz w:val="28"/>
+                <w:szCs w:val="28"/>
+              </w:rPr>
               <w:t>Không có</w:t>
             </w:r>
           </w:p>
@@ -7555,8 +8875,18 @@
           <w:p>
             <w:pPr>
               <w:pStyle w:val="MyTable1"/>
-            </w:pPr>
-            <w:r>
+              <w:rPr>
+                <w:rFonts w:asciiTheme="majorHAnsi" w:hAnsiTheme="majorHAnsi" w:cstheme="majorHAnsi"/>
+                <w:sz w:val="28"/>
+                <w:szCs w:val="28"/>
+              </w:rPr>
+            </w:pPr>
+            <w:r>
+              <w:rPr>
+                <w:rFonts w:asciiTheme="majorHAnsi" w:hAnsiTheme="majorHAnsi" w:cstheme="majorHAnsi"/>
+                <w:sz w:val="28"/>
+                <w:szCs w:val="28"/>
+              </w:rPr>
               <w:t>Quan hệ</w:t>
             </w:r>
           </w:p>
@@ -7574,8 +8904,18 @@
             <w:pPr>
               <w:pStyle w:val="MyTable1"/>
               <w:cnfStyle w:val="000000000000" w:firstRow="0" w:lastRow="0" w:firstColumn="0" w:lastColumn="0" w:oddVBand="0" w:evenVBand="0" w:oddHBand="0" w:evenHBand="0" w:firstRowFirstColumn="0" w:firstRowLastColumn="0" w:lastRowFirstColumn="0" w:lastRowLastColumn="0"/>
-            </w:pPr>
-            <w:r>
+              <w:rPr>
+                <w:rFonts w:asciiTheme="majorHAnsi" w:hAnsiTheme="majorHAnsi" w:cstheme="majorHAnsi"/>
+                <w:sz w:val="28"/>
+                <w:szCs w:val="28"/>
+              </w:rPr>
+            </w:pPr>
+            <w:r>
+              <w:rPr>
+                <w:rFonts w:asciiTheme="majorHAnsi" w:hAnsiTheme="majorHAnsi" w:cstheme="majorHAnsi"/>
+                <w:sz w:val="28"/>
+                <w:szCs w:val="28"/>
+              </w:rPr>
               <w:t>Tên lớp</w:t>
             </w:r>
           </w:p>
@@ -7594,8 +8934,18 @@
             <w:pPr>
               <w:pStyle w:val="MyTable1"/>
               <w:cnfStyle w:val="000000000000" w:firstRow="0" w:lastRow="0" w:firstColumn="0" w:lastColumn="0" w:oddVBand="0" w:evenVBand="0" w:oddHBand="0" w:evenHBand="0" w:firstRowFirstColumn="0" w:firstRowLastColumn="0" w:lastRowFirstColumn="0" w:lastRowLastColumn="0"/>
-            </w:pPr>
-            <w:r>
+              <w:rPr>
+                <w:rFonts w:asciiTheme="majorHAnsi" w:hAnsiTheme="majorHAnsi" w:cstheme="majorHAnsi"/>
+                <w:sz w:val="28"/>
+                <w:szCs w:val="28"/>
+              </w:rPr>
+            </w:pPr>
+            <w:r>
+              <w:rPr>
+                <w:rFonts w:asciiTheme="majorHAnsi" w:hAnsiTheme="majorHAnsi" w:cstheme="majorHAnsi"/>
+                <w:sz w:val="28"/>
+                <w:szCs w:val="28"/>
+              </w:rPr>
               <w:t>Mô tả</w:t>
             </w:r>
           </w:p>
@@ -7615,6 +8965,11 @@
           <w:p>
             <w:pPr>
               <w:pStyle w:val="MyTable1"/>
+              <w:rPr>
+                <w:rFonts w:asciiTheme="majorHAnsi" w:hAnsiTheme="majorHAnsi" w:cstheme="majorHAnsi"/>
+                <w:sz w:val="28"/>
+                <w:szCs w:val="28"/>
+              </w:rPr>
             </w:pPr>
           </w:p>
         </w:tc>
@@ -7631,12 +8986,20 @@
             <w:pPr>
               <w:pStyle w:val="MyTable1"/>
               <w:cnfStyle w:val="000000100000" w:firstRow="0" w:lastRow="0" w:firstColumn="0" w:lastColumn="0" w:oddVBand="0" w:evenVBand="0" w:oddHBand="1" w:evenHBand="0" w:firstRowFirstColumn="0" w:firstRowLastColumn="0" w:lastRowFirstColumn="0" w:lastRowLastColumn="0"/>
-            </w:pPr>
-            <w:r>
+              <w:rPr>
+                <w:rFonts w:asciiTheme="majorHAnsi" w:hAnsiTheme="majorHAnsi" w:cstheme="majorHAnsi"/>
+                <w:sz w:val="28"/>
+                <w:szCs w:val="28"/>
+              </w:rPr>
+            </w:pPr>
+            <w:r>
+              <w:rPr>
+                <w:rFonts w:asciiTheme="majorHAnsi" w:hAnsiTheme="majorHAnsi" w:cstheme="majorHAnsi"/>
+                <w:sz w:val="28"/>
+                <w:szCs w:val="28"/>
+              </w:rPr>
               <w:t>KHACHHANG</w:t>
             </w:r>
-            <w:bookmarkStart w:id="0" w:name="_GoBack"/>
-            <w:bookmarkEnd w:id="0"/>
           </w:p>
         </w:tc>
         <w:tc>
@@ -7653,9 +9016,28 @@
             <w:pPr>
               <w:pStyle w:val="MyTable1"/>
               <w:cnfStyle w:val="000000100000" w:firstRow="0" w:lastRow="0" w:firstColumn="0" w:lastColumn="0" w:oddVBand="0" w:evenVBand="0" w:oddHBand="1" w:evenHBand="0" w:firstRowFirstColumn="0" w:firstRowLastColumn="0" w:lastRowFirstColumn="0" w:lastRowLastColumn="0"/>
-            </w:pPr>
-            <w:r>
-              <w:t>Mỗi khách hàng chỉ thuộc một loại khách hàng và mỗi loại khách hàng có thể có nhiều khách hàng</w:t>
+              <w:rPr>
+                <w:rFonts w:asciiTheme="majorHAnsi" w:hAnsiTheme="majorHAnsi" w:cstheme="majorHAnsi"/>
+                <w:sz w:val="28"/>
+                <w:szCs w:val="28"/>
+              </w:rPr>
+            </w:pPr>
+            <w:r>
+              <w:rPr>
+                <w:rFonts w:asciiTheme="majorHAnsi" w:hAnsiTheme="majorHAnsi" w:cstheme="majorHAnsi"/>
+                <w:sz w:val="28"/>
+                <w:szCs w:val="28"/>
+              </w:rPr>
+              <w:t xml:space="preserve">Mỗi khách hàng chỉ thuộc một loại khách hàng và mỗi loại khách hàng có thể có </w:t>
+            </w:r>
+            <w:r>
+              <w:rPr>
+                <w:rFonts w:asciiTheme="majorHAnsi" w:hAnsiTheme="majorHAnsi" w:cstheme="majorHAnsi"/>
+                <w:sz w:val="28"/>
+                <w:szCs w:val="28"/>
+              </w:rPr>
+              <w:lastRenderedPageBreak/>
+              <w:t>nhiều khách hàng</w:t>
             </w:r>
           </w:p>
         </w:tc>
@@ -8830,7 +10212,6 @@
   <w:style w:type="character" w:default="1" w:styleId="DefaultParagraphFont">
     <w:name w:val="Default Paragraph Font"/>
     <w:uiPriority w:val="1"/>
-    <w:semiHidden/>
     <w:unhideWhenUsed/>
   </w:style>
   <w:style w:type="table" w:default="1" w:styleId="TableNormal">
@@ -9198,7 +10579,6 @@
   <w:style w:type="character" w:default="1" w:styleId="DefaultParagraphFont">
     <w:name w:val="Default Paragraph Font"/>
     <w:uiPriority w:val="1"/>
-    <w:semiHidden/>
     <w:unhideWhenUsed/>
   </w:style>
   <w:style w:type="table" w:default="1" w:styleId="TableNormal">

</xml_diff>